<commit_message>
small updates on admin guide
</commit_message>
<xml_diff>
--- a/domibusConnector/domibusConnectorDocumentation/src/main/resources/docs/domibusConnector_4.0_AdministrationGuide_and_Technical-documentation.docx
+++ b/domibusConnector/domibusConnectorDocumentation/src/main/resources/docs/domibusConnector_4.0_AdministrationGuide_and_Technical-documentation.docx
@@ -213,7 +213,7 @@
         <w:pStyle w:val="Heading1Unumbered"/>
       </w:pPr>
       <w:bookmarkStart w:id="0" w:name="_Toc284064446"/>
-      <w:bookmarkStart w:id="1" w:name="_Toc514069435"/>
+      <w:bookmarkStart w:id="1" w:name="_Toc514151706"/>
       <w:r>
         <w:lastRenderedPageBreak/>
         <w:t>Table of contents</w:t>
@@ -264,7 +264,7 @@
         </w:rPr>
         <w:fldChar w:fldCharType="separate"/>
       </w:r>
-      <w:hyperlink w:anchor="_Toc514069435" w:history="1">
+      <w:hyperlink w:anchor="_Toc514151706" w:history="1">
         <w:r>
           <w:rPr>
             <w:rStyle w:val="Hyperlink"/>
@@ -291,7 +291,7 @@
             <w:noProof/>
             <w:webHidden/>
           </w:rPr>
-          <w:instrText xml:space="preserve"> PAGEREF _Toc514069435 \h </w:instrText>
+          <w:instrText xml:space="preserve"> PAGEREF _Toc514151706 \h </w:instrText>
         </w:r>
         <w:r>
           <w:rPr>
@@ -339,7 +339,7 @@
           <w:lang w:val="de-AT" w:eastAsia="de-AT"/>
         </w:rPr>
       </w:pPr>
-      <w:hyperlink w:anchor="_Toc514069436" w:history="1">
+      <w:hyperlink w:anchor="_Toc514151707" w:history="1">
         <w:r>
           <w:rPr>
             <w:rStyle w:val="Hyperlink"/>
@@ -385,7 +385,7 @@
             <w:noProof/>
             <w:webHidden/>
           </w:rPr>
-          <w:instrText xml:space="preserve"> PAGEREF _Toc514069436 \h </w:instrText>
+          <w:instrText xml:space="preserve"> PAGEREF _Toc514151707 \h </w:instrText>
         </w:r>
         <w:r>
           <w:rPr>
@@ -431,7 +431,7 @@
           <w:lang w:val="de-AT" w:eastAsia="de-AT"/>
         </w:rPr>
       </w:pPr>
-      <w:hyperlink w:anchor="_Toc514069437" w:history="1">
+      <w:hyperlink w:anchor="_Toc514151708" w:history="1">
         <w:r>
           <w:rPr>
             <w:rStyle w:val="Hyperlink"/>
@@ -475,7 +475,7 @@
             <w:noProof/>
             <w:webHidden/>
           </w:rPr>
-          <w:instrText xml:space="preserve"> PAGEREF _Toc514069437 \h </w:instrText>
+          <w:instrText xml:space="preserve"> PAGEREF _Toc514151708 \h </w:instrText>
         </w:r>
         <w:r>
           <w:rPr>
@@ -523,7 +523,7 @@
           <w:lang w:val="de-AT" w:eastAsia="de-AT"/>
         </w:rPr>
       </w:pPr>
-      <w:hyperlink w:anchor="_Toc514069438" w:history="1">
+      <w:hyperlink w:anchor="_Toc514151709" w:history="1">
         <w:r>
           <w:rPr>
             <w:rStyle w:val="Hyperlink"/>
@@ -569,7 +569,7 @@
             <w:noProof/>
             <w:webHidden/>
           </w:rPr>
-          <w:instrText xml:space="preserve"> PAGEREF _Toc514069438 \h </w:instrText>
+          <w:instrText xml:space="preserve"> PAGEREF _Toc514151709 \h </w:instrText>
         </w:r>
         <w:r>
           <w:rPr>
@@ -615,7 +615,7 @@
           <w:lang w:val="de-AT" w:eastAsia="de-AT"/>
         </w:rPr>
       </w:pPr>
-      <w:hyperlink w:anchor="_Toc514069439" w:history="1">
+      <w:hyperlink w:anchor="_Toc514151710" w:history="1">
         <w:r>
           <w:rPr>
             <w:rStyle w:val="Hyperlink"/>
@@ -659,7 +659,7 @@
             <w:noProof/>
             <w:webHidden/>
           </w:rPr>
-          <w:instrText xml:space="preserve"> PAGEREF _Toc514069439 \h </w:instrText>
+          <w:instrText xml:space="preserve"> PAGEREF _Toc514151710 \h </w:instrText>
         </w:r>
         <w:r>
           <w:rPr>
@@ -705,7 +705,7 @@
           <w:lang w:val="de-AT" w:eastAsia="de-AT"/>
         </w:rPr>
       </w:pPr>
-      <w:hyperlink w:anchor="_Toc514069440" w:history="1">
+      <w:hyperlink w:anchor="_Toc514151711" w:history="1">
         <w:r>
           <w:rPr>
             <w:rStyle w:val="Hyperlink"/>
@@ -749,7 +749,7 @@
             <w:noProof/>
             <w:webHidden/>
           </w:rPr>
-          <w:instrText xml:space="preserve"> PAGEREF _Toc514069440 \h </w:instrText>
+          <w:instrText xml:space="preserve"> PAGEREF _Toc514151711 \h </w:instrText>
         </w:r>
         <w:r>
           <w:rPr>
@@ -796,7 +796,7 @@
           <w:lang w:val="de-AT" w:eastAsia="de-AT"/>
         </w:rPr>
       </w:pPr>
-      <w:hyperlink w:anchor="_Toc514069441" w:history="1">
+      <w:hyperlink w:anchor="_Toc514151712" w:history="1">
         <w:r>
           <w:rPr>
             <w:rStyle w:val="Hyperlink"/>
@@ -841,7 +841,7 @@
             <w:noProof/>
             <w:webHidden/>
           </w:rPr>
-          <w:instrText xml:space="preserve"> PAGEREF _Toc514069441 \h </w:instrText>
+          <w:instrText xml:space="preserve"> PAGEREF _Toc514151712 \h </w:instrText>
         </w:r>
         <w:r>
           <w:rPr>
@@ -887,7 +887,7 @@
           <w:lang w:val="de-AT" w:eastAsia="de-AT"/>
         </w:rPr>
       </w:pPr>
-      <w:hyperlink w:anchor="_Toc514069442" w:history="1">
+      <w:hyperlink w:anchor="_Toc514151713" w:history="1">
         <w:r>
           <w:rPr>
             <w:rStyle w:val="Hyperlink"/>
@@ -931,7 +931,7 @@
             <w:noProof/>
             <w:webHidden/>
           </w:rPr>
-          <w:instrText xml:space="preserve"> PAGEREF _Toc514069442 \h </w:instrText>
+          <w:instrText xml:space="preserve"> PAGEREF _Toc514151713 \h </w:instrText>
         </w:r>
         <w:r>
           <w:rPr>
@@ -978,7 +978,7 @@
           <w:lang w:val="de-AT" w:eastAsia="de-AT"/>
         </w:rPr>
       </w:pPr>
-      <w:hyperlink w:anchor="_Toc514069443" w:history="1">
+      <w:hyperlink w:anchor="_Toc514151714" w:history="1">
         <w:r>
           <w:rPr>
             <w:rStyle w:val="Hyperlink"/>
@@ -1023,7 +1023,7 @@
             <w:noProof/>
             <w:webHidden/>
           </w:rPr>
-          <w:instrText xml:space="preserve"> PAGEREF _Toc514069443 \h </w:instrText>
+          <w:instrText xml:space="preserve"> PAGEREF _Toc514151714 \h </w:instrText>
         </w:r>
         <w:r>
           <w:rPr>
@@ -1070,7 +1070,7 @@
           <w:lang w:val="de-AT" w:eastAsia="de-AT"/>
         </w:rPr>
       </w:pPr>
-      <w:hyperlink w:anchor="_Toc514069444" w:history="1">
+      <w:hyperlink w:anchor="_Toc514151715" w:history="1">
         <w:r>
           <w:rPr>
             <w:rStyle w:val="Hyperlink"/>
@@ -1115,7 +1115,7 @@
             <w:noProof/>
             <w:webHidden/>
           </w:rPr>
-          <w:instrText xml:space="preserve"> PAGEREF _Toc514069444 \h </w:instrText>
+          <w:instrText xml:space="preserve"> PAGEREF _Toc514151715 \h </w:instrText>
         </w:r>
         <w:r>
           <w:rPr>
@@ -1162,7 +1162,7 @@
           <w:lang w:val="de-AT" w:eastAsia="de-AT"/>
         </w:rPr>
       </w:pPr>
-      <w:hyperlink w:anchor="_Toc514069445" w:history="1">
+      <w:hyperlink w:anchor="_Toc514151716" w:history="1">
         <w:r>
           <w:rPr>
             <w:rStyle w:val="Hyperlink"/>
@@ -1207,7 +1207,7 @@
             <w:noProof/>
             <w:webHidden/>
           </w:rPr>
-          <w:instrText xml:space="preserve"> PAGEREF _Toc514069445 \h </w:instrText>
+          <w:instrText xml:space="preserve"> PAGEREF _Toc514151716 \h </w:instrText>
         </w:r>
         <w:r>
           <w:rPr>
@@ -1254,7 +1254,7 @@
           <w:lang w:val="de-AT" w:eastAsia="de-AT"/>
         </w:rPr>
       </w:pPr>
-      <w:hyperlink w:anchor="_Toc514069446" w:history="1">
+      <w:hyperlink w:anchor="_Toc514151717" w:history="1">
         <w:r>
           <w:rPr>
             <w:rStyle w:val="Hyperlink"/>
@@ -1299,7 +1299,7 @@
             <w:noProof/>
             <w:webHidden/>
           </w:rPr>
-          <w:instrText xml:space="preserve"> PAGEREF _Toc514069446 \h </w:instrText>
+          <w:instrText xml:space="preserve"> PAGEREF _Toc514151717 \h </w:instrText>
         </w:r>
         <w:r>
           <w:rPr>
@@ -1346,7 +1346,7 @@
           <w:lang w:val="de-AT" w:eastAsia="de-AT"/>
         </w:rPr>
       </w:pPr>
-      <w:hyperlink w:anchor="_Toc514069447" w:history="1">
+      <w:hyperlink w:anchor="_Toc514151718" w:history="1">
         <w:r>
           <w:rPr>
             <w:rStyle w:val="Hyperlink"/>
@@ -1391,7 +1391,7 @@
             <w:noProof/>
             <w:webHidden/>
           </w:rPr>
-          <w:instrText xml:space="preserve"> PAGEREF _Toc514069447 \h </w:instrText>
+          <w:instrText xml:space="preserve"> PAGEREF _Toc514151718 \h </w:instrText>
         </w:r>
         <w:r>
           <w:rPr>
@@ -1438,7 +1438,7 @@
           <w:lang w:val="de-AT" w:eastAsia="de-AT"/>
         </w:rPr>
       </w:pPr>
-      <w:hyperlink w:anchor="_Toc514069448" w:history="1">
+      <w:hyperlink w:anchor="_Toc514151719" w:history="1">
         <w:r>
           <w:rPr>
             <w:rStyle w:val="Hyperlink"/>
@@ -1483,7 +1483,7 @@
             <w:noProof/>
             <w:webHidden/>
           </w:rPr>
-          <w:instrText xml:space="preserve"> PAGEREF _Toc514069448 \h </w:instrText>
+          <w:instrText xml:space="preserve"> PAGEREF _Toc514151719 \h </w:instrText>
         </w:r>
         <w:r>
           <w:rPr>
@@ -1530,7 +1530,7 @@
           <w:lang w:val="de-AT" w:eastAsia="de-AT"/>
         </w:rPr>
       </w:pPr>
-      <w:hyperlink w:anchor="_Toc514069449" w:history="1">
+      <w:hyperlink w:anchor="_Toc514151720" w:history="1">
         <w:r>
           <w:rPr>
             <w:rStyle w:val="Hyperlink"/>
@@ -1575,7 +1575,7 @@
             <w:noProof/>
             <w:webHidden/>
           </w:rPr>
-          <w:instrText xml:space="preserve"> PAGEREF _Toc514069449 \h </w:instrText>
+          <w:instrText xml:space="preserve"> PAGEREF _Toc514151720 \h </w:instrText>
         </w:r>
         <w:r>
           <w:rPr>
@@ -1622,7 +1622,7 @@
           <w:lang w:val="de-AT" w:eastAsia="de-AT"/>
         </w:rPr>
       </w:pPr>
-      <w:hyperlink w:anchor="_Toc514069450" w:history="1">
+      <w:hyperlink w:anchor="_Toc514151721" w:history="1">
         <w:r>
           <w:rPr>
             <w:rStyle w:val="Hyperlink"/>
@@ -1667,7 +1667,7 @@
             <w:noProof/>
             <w:webHidden/>
           </w:rPr>
-          <w:instrText xml:space="preserve"> PAGEREF _Toc514069450 \h </w:instrText>
+          <w:instrText xml:space="preserve"> PAGEREF _Toc514151721 \h </w:instrText>
         </w:r>
         <w:r>
           <w:rPr>
@@ -1714,7 +1714,7 @@
           <w:lang w:val="de-AT" w:eastAsia="de-AT"/>
         </w:rPr>
       </w:pPr>
-      <w:hyperlink w:anchor="_Toc514069451" w:history="1">
+      <w:hyperlink w:anchor="_Toc514151722" w:history="1">
         <w:r>
           <w:rPr>
             <w:rStyle w:val="Hyperlink"/>
@@ -1759,7 +1759,7 @@
             <w:noProof/>
             <w:webHidden/>
           </w:rPr>
-          <w:instrText xml:space="preserve"> PAGEREF _Toc514069451 \h </w:instrText>
+          <w:instrText xml:space="preserve"> PAGEREF _Toc514151722 \h </w:instrText>
         </w:r>
         <w:r>
           <w:rPr>
@@ -1806,7 +1806,7 @@
           <w:lang w:val="de-AT" w:eastAsia="de-AT"/>
         </w:rPr>
       </w:pPr>
-      <w:hyperlink w:anchor="_Toc514069452" w:history="1">
+      <w:hyperlink w:anchor="_Toc514151723" w:history="1">
         <w:r>
           <w:rPr>
             <w:rStyle w:val="Hyperlink"/>
@@ -1851,7 +1851,7 @@
             <w:noProof/>
             <w:webHidden/>
           </w:rPr>
-          <w:instrText xml:space="preserve"> PAGEREF _Toc514069452 \h </w:instrText>
+          <w:instrText xml:space="preserve"> PAGEREF _Toc514151723 \h </w:instrText>
         </w:r>
         <w:r>
           <w:rPr>
@@ -1898,7 +1898,7 @@
           <w:lang w:val="de-AT" w:eastAsia="de-AT"/>
         </w:rPr>
       </w:pPr>
-      <w:hyperlink w:anchor="_Toc514069453" w:history="1">
+      <w:hyperlink w:anchor="_Toc514151724" w:history="1">
         <w:r>
           <w:rPr>
             <w:rStyle w:val="Hyperlink"/>
@@ -1943,7 +1943,7 @@
             <w:noProof/>
             <w:webHidden/>
           </w:rPr>
-          <w:instrText xml:space="preserve"> PAGEREF _Toc514069453 \h </w:instrText>
+          <w:instrText xml:space="preserve"> PAGEREF _Toc514151724 \h </w:instrText>
         </w:r>
         <w:r>
           <w:rPr>
@@ -1989,7 +1989,7 @@
           <w:lang w:val="de-AT" w:eastAsia="de-AT"/>
         </w:rPr>
       </w:pPr>
-      <w:hyperlink w:anchor="_Toc514069454" w:history="1">
+      <w:hyperlink w:anchor="_Toc514151725" w:history="1">
         <w:r>
           <w:rPr>
             <w:rStyle w:val="Hyperlink"/>
@@ -2033,7 +2033,7 @@
             <w:noProof/>
             <w:webHidden/>
           </w:rPr>
-          <w:instrText xml:space="preserve"> PAGEREF _Toc514069454 \h </w:instrText>
+          <w:instrText xml:space="preserve"> PAGEREF _Toc514151725 \h </w:instrText>
         </w:r>
         <w:r>
           <w:rPr>
@@ -2080,7 +2080,7 @@
           <w:lang w:val="de-AT" w:eastAsia="de-AT"/>
         </w:rPr>
       </w:pPr>
-      <w:hyperlink w:anchor="_Toc514069455" w:history="1">
+      <w:hyperlink w:anchor="_Toc514151726" w:history="1">
         <w:r>
           <w:rPr>
             <w:rStyle w:val="Hyperlink"/>
@@ -2125,7 +2125,7 @@
             <w:noProof/>
             <w:webHidden/>
           </w:rPr>
-          <w:instrText xml:space="preserve"> PAGEREF _Toc514069455 \h </w:instrText>
+          <w:instrText xml:space="preserve"> PAGEREF _Toc514151726 \h </w:instrText>
         </w:r>
         <w:r>
           <w:rPr>
@@ -2172,7 +2172,7 @@
           <w:lang w:val="de-AT" w:eastAsia="de-AT"/>
         </w:rPr>
       </w:pPr>
-      <w:hyperlink w:anchor="_Toc514069456" w:history="1">
+      <w:hyperlink w:anchor="_Toc514151727" w:history="1">
         <w:r>
           <w:rPr>
             <w:rStyle w:val="Hyperlink"/>
@@ -2217,7 +2217,7 @@
             <w:noProof/>
             <w:webHidden/>
           </w:rPr>
-          <w:instrText xml:space="preserve"> PAGEREF _Toc514069456 \h </w:instrText>
+          <w:instrText xml:space="preserve"> PAGEREF _Toc514151727 \h </w:instrText>
         </w:r>
         <w:r>
           <w:rPr>
@@ -2265,7 +2265,7 @@
           <w:lang w:val="de-AT" w:eastAsia="de-AT"/>
         </w:rPr>
       </w:pPr>
-      <w:hyperlink w:anchor="_Toc514069457" w:history="1">
+      <w:hyperlink w:anchor="_Toc514151728" w:history="1">
         <w:r>
           <w:rPr>
             <w:rStyle w:val="Hyperlink"/>
@@ -2313,7 +2313,7 @@
             <w:noProof/>
             <w:webHidden/>
           </w:rPr>
-          <w:instrText xml:space="preserve"> PAGEREF _Toc514069457 \h </w:instrText>
+          <w:instrText xml:space="preserve"> PAGEREF _Toc514151728 \h </w:instrText>
         </w:r>
         <w:r>
           <w:rPr>
@@ -2359,7 +2359,7 @@
           <w:lang w:val="de-AT" w:eastAsia="de-AT"/>
         </w:rPr>
       </w:pPr>
-      <w:hyperlink w:anchor="_Toc514069458" w:history="1">
+      <w:hyperlink w:anchor="_Toc514151729" w:history="1">
         <w:r>
           <w:rPr>
             <w:rStyle w:val="Hyperlink"/>
@@ -2403,7 +2403,7 @@
             <w:noProof/>
             <w:webHidden/>
           </w:rPr>
-          <w:instrText xml:space="preserve"> PAGEREF _Toc514069458 \h </w:instrText>
+          <w:instrText xml:space="preserve"> PAGEREF _Toc514151729 \h </w:instrText>
         </w:r>
         <w:r>
           <w:rPr>
@@ -2449,7 +2449,7 @@
           <w:lang w:val="de-AT" w:eastAsia="de-AT"/>
         </w:rPr>
       </w:pPr>
-      <w:hyperlink w:anchor="_Toc514069459" w:history="1">
+      <w:hyperlink w:anchor="_Toc514151730" w:history="1">
         <w:r>
           <w:rPr>
             <w:rStyle w:val="Hyperlink"/>
@@ -2493,7 +2493,7 @@
             <w:noProof/>
             <w:webHidden/>
           </w:rPr>
-          <w:instrText xml:space="preserve"> PAGEREF _Toc514069459 \h </w:instrText>
+          <w:instrText xml:space="preserve"> PAGEREF _Toc514151730 \h </w:instrText>
         </w:r>
         <w:r>
           <w:rPr>
@@ -2539,7 +2539,7 @@
           <w:lang w:val="de-AT" w:eastAsia="de-AT"/>
         </w:rPr>
       </w:pPr>
-      <w:hyperlink w:anchor="_Toc514069460" w:history="1">
+      <w:hyperlink w:anchor="_Toc514151731" w:history="1">
         <w:r>
           <w:rPr>
             <w:rStyle w:val="Hyperlink"/>
@@ -2583,7 +2583,7 @@
             <w:noProof/>
             <w:webHidden/>
           </w:rPr>
-          <w:instrText xml:space="preserve"> PAGEREF _Toc514069460 \h </w:instrText>
+          <w:instrText xml:space="preserve"> PAGEREF _Toc514151731 \h </w:instrText>
         </w:r>
         <w:r>
           <w:rPr>
@@ -2629,7 +2629,7 @@
           <w:lang w:val="de-AT" w:eastAsia="de-AT"/>
         </w:rPr>
       </w:pPr>
-      <w:hyperlink w:anchor="_Toc514069461" w:history="1">
+      <w:hyperlink w:anchor="_Toc514151732" w:history="1">
         <w:r>
           <w:rPr>
             <w:rStyle w:val="Hyperlink"/>
@@ -2673,7 +2673,7 @@
             <w:noProof/>
             <w:webHidden/>
           </w:rPr>
-          <w:instrText xml:space="preserve"> PAGEREF _Toc514069461 \h </w:instrText>
+          <w:instrText xml:space="preserve"> PAGEREF _Toc514151732 \h </w:instrText>
         </w:r>
         <w:r>
           <w:rPr>
@@ -2719,7 +2719,7 @@
           <w:lang w:val="de-AT" w:eastAsia="de-AT"/>
         </w:rPr>
       </w:pPr>
-      <w:hyperlink w:anchor="_Toc514069462" w:history="1">
+      <w:hyperlink w:anchor="_Toc514151733" w:history="1">
         <w:r>
           <w:rPr>
             <w:rStyle w:val="Hyperlink"/>
@@ -2763,7 +2763,7 @@
             <w:noProof/>
             <w:webHidden/>
           </w:rPr>
-          <w:instrText xml:space="preserve"> PAGEREF _Toc514069462 \h </w:instrText>
+          <w:instrText xml:space="preserve"> PAGEREF _Toc514151733 \h </w:instrText>
         </w:r>
         <w:r>
           <w:rPr>
@@ -2811,7 +2811,7 @@
           <w:lang w:val="de-AT" w:eastAsia="de-AT"/>
         </w:rPr>
       </w:pPr>
-      <w:hyperlink w:anchor="_Toc514069463" w:history="1">
+      <w:hyperlink w:anchor="_Toc514151734" w:history="1">
         <w:r>
           <w:rPr>
             <w:rStyle w:val="Hyperlink"/>
@@ -2857,7 +2857,7 @@
             <w:noProof/>
             <w:webHidden/>
           </w:rPr>
-          <w:instrText xml:space="preserve"> PAGEREF _Toc514069463 \h </w:instrText>
+          <w:instrText xml:space="preserve"> PAGEREF _Toc514151734 \h </w:instrText>
         </w:r>
         <w:r>
           <w:rPr>
@@ -2903,7 +2903,7 @@
           <w:lang w:val="de-AT" w:eastAsia="de-AT"/>
         </w:rPr>
       </w:pPr>
-      <w:hyperlink w:anchor="_Toc514069464" w:history="1">
+      <w:hyperlink w:anchor="_Toc514151735" w:history="1">
         <w:r>
           <w:rPr>
             <w:rStyle w:val="Hyperlink"/>
@@ -2947,7 +2947,7 @@
             <w:noProof/>
             <w:webHidden/>
           </w:rPr>
-          <w:instrText xml:space="preserve"> PAGEREF _Toc514069464 \h </w:instrText>
+          <w:instrText xml:space="preserve"> PAGEREF _Toc514151735 \h </w:instrText>
         </w:r>
         <w:r>
           <w:rPr>
@@ -2993,7 +2993,7 @@
           <w:lang w:val="de-AT" w:eastAsia="de-AT"/>
         </w:rPr>
       </w:pPr>
-      <w:hyperlink w:anchor="_Toc514069465" w:history="1">
+      <w:hyperlink w:anchor="_Toc514151736" w:history="1">
         <w:r>
           <w:rPr>
             <w:rStyle w:val="Hyperlink"/>
@@ -3037,7 +3037,7 @@
             <w:noProof/>
             <w:webHidden/>
           </w:rPr>
-          <w:instrText xml:space="preserve"> PAGEREF _Toc514069465 \h </w:instrText>
+          <w:instrText xml:space="preserve"> PAGEREF _Toc514151736 \h </w:instrText>
         </w:r>
         <w:r>
           <w:rPr>
@@ -3085,7 +3085,7 @@
           <w:lang w:val="de-AT" w:eastAsia="de-AT"/>
         </w:rPr>
       </w:pPr>
-      <w:hyperlink w:anchor="_Toc514069466" w:history="1">
+      <w:hyperlink w:anchor="_Toc514151737" w:history="1">
         <w:r>
           <w:rPr>
             <w:rStyle w:val="Hyperlink"/>
@@ -3131,7 +3131,7 @@
             <w:noProof/>
             <w:webHidden/>
           </w:rPr>
-          <w:instrText xml:space="preserve"> PAGEREF _Toc514069466 \h </w:instrText>
+          <w:instrText xml:space="preserve"> PAGEREF _Toc514151737 \h </w:instrText>
         </w:r>
         <w:r>
           <w:rPr>
@@ -3177,7 +3177,7 @@
           <w:lang w:val="de-AT" w:eastAsia="de-AT"/>
         </w:rPr>
       </w:pPr>
-      <w:hyperlink w:anchor="_Toc514069467" w:history="1">
+      <w:hyperlink w:anchor="_Toc514151738" w:history="1">
         <w:r>
           <w:rPr>
             <w:rStyle w:val="Hyperlink"/>
@@ -3223,7 +3223,7 @@
             <w:noProof/>
             <w:webHidden/>
           </w:rPr>
-          <w:instrText xml:space="preserve"> PAGEREF _Toc514069467 \h </w:instrText>
+          <w:instrText xml:space="preserve"> PAGEREF _Toc514151738 \h </w:instrText>
         </w:r>
         <w:r>
           <w:rPr>
@@ -3269,7 +3269,7 @@
           <w:lang w:val="de-AT" w:eastAsia="de-AT"/>
         </w:rPr>
       </w:pPr>
-      <w:hyperlink w:anchor="_Toc514069468" w:history="1">
+      <w:hyperlink w:anchor="_Toc514151739" w:history="1">
         <w:r>
           <w:rPr>
             <w:rStyle w:val="Hyperlink"/>
@@ -3315,7 +3315,7 @@
             <w:noProof/>
             <w:webHidden/>
           </w:rPr>
-          <w:instrText xml:space="preserve"> PAGEREF _Toc514069468 \h </w:instrText>
+          <w:instrText xml:space="preserve"> PAGEREF _Toc514151739 \h </w:instrText>
         </w:r>
         <w:r>
           <w:rPr>
@@ -3362,7 +3362,7 @@
           <w:lang w:val="de-AT" w:eastAsia="de-AT"/>
         </w:rPr>
       </w:pPr>
-      <w:hyperlink w:anchor="_Toc514069469" w:history="1">
+      <w:hyperlink w:anchor="_Toc514151740" w:history="1">
         <w:r>
           <w:rPr>
             <w:rStyle w:val="Hyperlink"/>
@@ -3407,7 +3407,7 @@
             <w:noProof/>
             <w:webHidden/>
           </w:rPr>
-          <w:instrText xml:space="preserve"> PAGEREF _Toc514069469 \h </w:instrText>
+          <w:instrText xml:space="preserve"> PAGEREF _Toc514151740 \h </w:instrText>
         </w:r>
         <w:r>
           <w:rPr>
@@ -3454,7 +3454,7 @@
           <w:lang w:val="de-AT" w:eastAsia="de-AT"/>
         </w:rPr>
       </w:pPr>
-      <w:hyperlink w:anchor="_Toc514069470" w:history="1">
+      <w:hyperlink w:anchor="_Toc514151741" w:history="1">
         <w:r>
           <w:rPr>
             <w:rStyle w:val="Hyperlink"/>
@@ -3499,7 +3499,7 @@
             <w:noProof/>
             <w:webHidden/>
           </w:rPr>
-          <w:instrText xml:space="preserve"> PAGEREF _Toc514069470 \h </w:instrText>
+          <w:instrText xml:space="preserve"> PAGEREF _Toc514151741 \h </w:instrText>
         </w:r>
         <w:r>
           <w:rPr>
@@ -3545,7 +3545,7 @@
           <w:lang w:val="de-AT" w:eastAsia="de-AT"/>
         </w:rPr>
       </w:pPr>
-      <w:hyperlink w:anchor="_Toc514069471" w:history="1">
+      <w:hyperlink w:anchor="_Toc514151742" w:history="1">
         <w:r>
           <w:rPr>
             <w:rStyle w:val="Hyperlink"/>
@@ -3591,7 +3591,7 @@
             <w:noProof/>
             <w:webHidden/>
           </w:rPr>
-          <w:instrText xml:space="preserve"> PAGEREF _Toc514069471 \h </w:instrText>
+          <w:instrText xml:space="preserve"> PAGEREF _Toc514151742 \h </w:instrText>
         </w:r>
         <w:r>
           <w:rPr>
@@ -3638,7 +3638,7 @@
           <w:lang w:val="de-AT" w:eastAsia="de-AT"/>
         </w:rPr>
       </w:pPr>
-      <w:hyperlink w:anchor="_Toc514069472" w:history="1">
+      <w:hyperlink w:anchor="_Toc514151743" w:history="1">
         <w:r>
           <w:rPr>
             <w:rStyle w:val="Hyperlink"/>
@@ -3683,7 +3683,7 @@
             <w:noProof/>
             <w:webHidden/>
           </w:rPr>
-          <w:instrText xml:space="preserve"> PAGEREF _Toc514069472 \h </w:instrText>
+          <w:instrText xml:space="preserve"> PAGEREF _Toc514151743 \h </w:instrText>
         </w:r>
         <w:r>
           <w:rPr>
@@ -3730,7 +3730,7 @@
           <w:lang w:val="de-AT" w:eastAsia="de-AT"/>
         </w:rPr>
       </w:pPr>
-      <w:hyperlink w:anchor="_Toc514069473" w:history="1">
+      <w:hyperlink w:anchor="_Toc514151744" w:history="1">
         <w:r>
           <w:rPr>
             <w:rStyle w:val="Hyperlink"/>
@@ -3775,7 +3775,7 @@
             <w:noProof/>
             <w:webHidden/>
           </w:rPr>
-          <w:instrText xml:space="preserve"> PAGEREF _Toc514069473 \h </w:instrText>
+          <w:instrText xml:space="preserve"> PAGEREF _Toc514151744 \h </w:instrText>
         </w:r>
         <w:r>
           <w:rPr>
@@ -3822,7 +3822,7 @@
           <w:lang w:val="de-AT" w:eastAsia="de-AT"/>
         </w:rPr>
       </w:pPr>
-      <w:hyperlink w:anchor="_Toc514069474" w:history="1">
+      <w:hyperlink w:anchor="_Toc514151745" w:history="1">
         <w:r>
           <w:rPr>
             <w:rStyle w:val="Hyperlink"/>
@@ -3867,7 +3867,7 @@
             <w:noProof/>
             <w:webHidden/>
           </w:rPr>
-          <w:instrText xml:space="preserve"> PAGEREF _Toc514069474 \h </w:instrText>
+          <w:instrText xml:space="preserve"> PAGEREF _Toc514151745 \h </w:instrText>
         </w:r>
         <w:r>
           <w:rPr>
@@ -3914,7 +3914,7 @@
           <w:lang w:val="de-AT" w:eastAsia="de-AT"/>
         </w:rPr>
       </w:pPr>
-      <w:hyperlink w:anchor="_Toc514069475" w:history="1">
+      <w:hyperlink w:anchor="_Toc514151746" w:history="1">
         <w:r>
           <w:rPr>
             <w:rStyle w:val="Hyperlink"/>
@@ -3961,7 +3961,7 @@
             <w:noProof/>
             <w:webHidden/>
           </w:rPr>
-          <w:instrText xml:space="preserve"> PAGEREF _Toc514069475 \h </w:instrText>
+          <w:instrText xml:space="preserve"> PAGEREF _Toc514151746 \h </w:instrText>
         </w:r>
         <w:r>
           <w:rPr>
@@ -4008,7 +4008,7 @@
           <w:lang w:val="de-AT" w:eastAsia="de-AT"/>
         </w:rPr>
       </w:pPr>
-      <w:hyperlink w:anchor="_Toc514069476" w:history="1">
+      <w:hyperlink w:anchor="_Toc514151747" w:history="1">
         <w:r>
           <w:rPr>
             <w:rStyle w:val="Hyperlink"/>
@@ -4055,7 +4055,7 @@
             <w:noProof/>
             <w:webHidden/>
           </w:rPr>
-          <w:instrText xml:space="preserve"> PAGEREF _Toc514069476 \h </w:instrText>
+          <w:instrText xml:space="preserve"> PAGEREF _Toc514151747 \h </w:instrText>
         </w:r>
         <w:r>
           <w:rPr>
@@ -4101,7 +4101,7 @@
           <w:lang w:val="de-AT" w:eastAsia="de-AT"/>
         </w:rPr>
       </w:pPr>
-      <w:hyperlink w:anchor="_Toc514069477" w:history="1">
+      <w:hyperlink w:anchor="_Toc514151748" w:history="1">
         <w:r>
           <w:rPr>
             <w:rStyle w:val="Hyperlink"/>
@@ -4147,7 +4147,7 @@
             <w:noProof/>
             <w:webHidden/>
           </w:rPr>
-          <w:instrText xml:space="preserve"> PAGEREF _Toc514069477 \h </w:instrText>
+          <w:instrText xml:space="preserve"> PAGEREF _Toc514151748 \h </w:instrText>
         </w:r>
         <w:r>
           <w:rPr>
@@ -4194,7 +4194,7 @@
           <w:lang w:val="de-AT" w:eastAsia="de-AT"/>
         </w:rPr>
       </w:pPr>
-      <w:hyperlink w:anchor="_Toc514069478" w:history="1">
+      <w:hyperlink w:anchor="_Toc514151749" w:history="1">
         <w:r>
           <w:rPr>
             <w:rStyle w:val="Hyperlink"/>
@@ -4240,7 +4240,7 @@
             <w:noProof/>
             <w:webHidden/>
           </w:rPr>
-          <w:instrText xml:space="preserve"> PAGEREF _Toc514069478 \h </w:instrText>
+          <w:instrText xml:space="preserve"> PAGEREF _Toc514151749 \h </w:instrText>
         </w:r>
         <w:r>
           <w:rPr>
@@ -4287,7 +4287,7 @@
           <w:lang w:val="de-AT" w:eastAsia="de-AT"/>
         </w:rPr>
       </w:pPr>
-      <w:hyperlink w:anchor="_Toc514069479" w:history="1">
+      <w:hyperlink w:anchor="_Toc514151750" w:history="1">
         <w:r>
           <w:rPr>
             <w:rStyle w:val="Hyperlink"/>
@@ -4332,7 +4332,7 @@
             <w:noProof/>
             <w:webHidden/>
           </w:rPr>
-          <w:instrText xml:space="preserve"> PAGEREF _Toc514069479 \h </w:instrText>
+          <w:instrText xml:space="preserve"> PAGEREF _Toc514151750 \h </w:instrText>
         </w:r>
         <w:r>
           <w:rPr>
@@ -4379,7 +4379,7 @@
           <w:lang w:val="de-AT" w:eastAsia="de-AT"/>
         </w:rPr>
       </w:pPr>
-      <w:hyperlink w:anchor="_Toc514069480" w:history="1">
+      <w:hyperlink w:anchor="_Toc514151751" w:history="1">
         <w:r>
           <w:rPr>
             <w:rStyle w:val="Hyperlink"/>
@@ -4424,7 +4424,7 @@
             <w:noProof/>
             <w:webHidden/>
           </w:rPr>
-          <w:instrText xml:space="preserve"> PAGEREF _Toc514069480 \h </w:instrText>
+          <w:instrText xml:space="preserve"> PAGEREF _Toc514151751 \h </w:instrText>
         </w:r>
         <w:r>
           <w:rPr>
@@ -4471,7 +4471,7 @@
           <w:lang w:val="de-AT" w:eastAsia="de-AT"/>
         </w:rPr>
       </w:pPr>
-      <w:hyperlink w:anchor="_Toc514069481" w:history="1">
+      <w:hyperlink w:anchor="_Toc514151752" w:history="1">
         <w:r>
           <w:rPr>
             <w:rStyle w:val="Hyperlink"/>
@@ -4518,7 +4518,7 @@
             <w:noProof/>
             <w:webHidden/>
           </w:rPr>
-          <w:instrText xml:space="preserve"> PAGEREF _Toc514069481 \h </w:instrText>
+          <w:instrText xml:space="preserve"> PAGEREF _Toc514151752 \h </w:instrText>
         </w:r>
         <w:r>
           <w:rPr>
@@ -4565,7 +4565,7 @@
           <w:lang w:val="de-AT" w:eastAsia="de-AT"/>
         </w:rPr>
       </w:pPr>
-      <w:hyperlink w:anchor="_Toc514069482" w:history="1">
+      <w:hyperlink w:anchor="_Toc514151753" w:history="1">
         <w:r>
           <w:rPr>
             <w:rStyle w:val="Hyperlink"/>
@@ -4612,7 +4612,7 @@
             <w:noProof/>
             <w:webHidden/>
           </w:rPr>
-          <w:instrText xml:space="preserve"> PAGEREF _Toc514069482 \h </w:instrText>
+          <w:instrText xml:space="preserve"> PAGEREF _Toc514151753 \h </w:instrText>
         </w:r>
         <w:r>
           <w:rPr>
@@ -4660,7 +4660,7 @@
           <w:lang w:val="de-AT" w:eastAsia="de-AT"/>
         </w:rPr>
       </w:pPr>
-      <w:hyperlink w:anchor="_Toc514069483" w:history="1">
+      <w:hyperlink w:anchor="_Toc514151754" w:history="1">
         <w:r>
           <w:rPr>
             <w:rStyle w:val="Hyperlink"/>
@@ -4708,7 +4708,7 @@
             <w:noProof/>
             <w:webHidden/>
           </w:rPr>
-          <w:instrText xml:space="preserve"> PAGEREF _Toc514069483 \h </w:instrText>
+          <w:instrText xml:space="preserve"> PAGEREF _Toc514151754 \h </w:instrText>
         </w:r>
         <w:r>
           <w:rPr>
@@ -4754,7 +4754,7 @@
           <w:lang w:val="de-AT" w:eastAsia="de-AT"/>
         </w:rPr>
       </w:pPr>
-      <w:hyperlink w:anchor="_Toc514069484" w:history="1">
+      <w:hyperlink w:anchor="_Toc514151755" w:history="1">
         <w:r>
           <w:rPr>
             <w:rStyle w:val="Hyperlink"/>
@@ -4798,7 +4798,7 @@
             <w:noProof/>
             <w:webHidden/>
           </w:rPr>
-          <w:instrText xml:space="preserve"> PAGEREF _Toc514069484 \h </w:instrText>
+          <w:instrText xml:space="preserve"> PAGEREF _Toc514151755 \h </w:instrText>
         </w:r>
         <w:r>
           <w:rPr>
@@ -4844,7 +4844,7 @@
           <w:lang w:val="de-AT" w:eastAsia="de-AT"/>
         </w:rPr>
       </w:pPr>
-      <w:hyperlink w:anchor="_Toc514069485" w:history="1">
+      <w:hyperlink w:anchor="_Toc514151756" w:history="1">
         <w:r>
           <w:rPr>
             <w:rStyle w:val="Hyperlink"/>
@@ -4888,7 +4888,7 @@
             <w:noProof/>
             <w:webHidden/>
           </w:rPr>
-          <w:instrText xml:space="preserve"> PAGEREF _Toc514069485 \h </w:instrText>
+          <w:instrText xml:space="preserve"> PAGEREF _Toc514151756 \h </w:instrText>
         </w:r>
         <w:r>
           <w:rPr>
@@ -4935,7 +4935,7 @@
           <w:lang w:val="de-AT" w:eastAsia="de-AT"/>
         </w:rPr>
       </w:pPr>
-      <w:hyperlink w:anchor="_Toc514069486" w:history="1">
+      <w:hyperlink w:anchor="_Toc514151757" w:history="1">
         <w:r>
           <w:rPr>
             <w:rStyle w:val="Hyperlink"/>
@@ -4980,7 +4980,7 @@
             <w:noProof/>
             <w:webHidden/>
           </w:rPr>
-          <w:instrText xml:space="preserve"> PAGEREF _Toc514069486 \h </w:instrText>
+          <w:instrText xml:space="preserve"> PAGEREF _Toc514151757 \h </w:instrText>
         </w:r>
         <w:r>
           <w:rPr>
@@ -5027,7 +5027,7 @@
           <w:lang w:val="de-AT" w:eastAsia="de-AT"/>
         </w:rPr>
       </w:pPr>
-      <w:hyperlink w:anchor="_Toc514069487" w:history="1">
+      <w:hyperlink w:anchor="_Toc514151758" w:history="1">
         <w:r>
           <w:rPr>
             <w:rStyle w:val="Hyperlink"/>
@@ -5072,7 +5072,7 @@
             <w:noProof/>
             <w:webHidden/>
           </w:rPr>
-          <w:instrText xml:space="preserve"> PAGEREF _Toc514069487 \h </w:instrText>
+          <w:instrText xml:space="preserve"> PAGEREF _Toc514151758 \h </w:instrText>
         </w:r>
         <w:r>
           <w:rPr>
@@ -5119,7 +5119,7 @@
           <w:lang w:val="de-AT" w:eastAsia="de-AT"/>
         </w:rPr>
       </w:pPr>
-      <w:hyperlink w:anchor="_Toc514069488" w:history="1">
+      <w:hyperlink w:anchor="_Toc514151759" w:history="1">
         <w:r>
           <w:rPr>
             <w:rStyle w:val="Hyperlink"/>
@@ -5164,7 +5164,7 @@
             <w:noProof/>
             <w:webHidden/>
           </w:rPr>
-          <w:instrText xml:space="preserve"> PAGEREF _Toc514069488 \h </w:instrText>
+          <w:instrText xml:space="preserve"> PAGEREF _Toc514151759 \h </w:instrText>
         </w:r>
         <w:r>
           <w:rPr>
@@ -5211,7 +5211,7 @@
           <w:lang w:val="de-AT" w:eastAsia="de-AT"/>
         </w:rPr>
       </w:pPr>
-      <w:hyperlink w:anchor="_Toc514069489" w:history="1">
+      <w:hyperlink w:anchor="_Toc514151760" w:history="1">
         <w:r>
           <w:rPr>
             <w:rStyle w:val="Hyperlink"/>
@@ -5256,7 +5256,7 @@
             <w:noProof/>
             <w:webHidden/>
           </w:rPr>
-          <w:instrText xml:space="preserve"> PAGEREF _Toc514069489 \h </w:instrText>
+          <w:instrText xml:space="preserve"> PAGEREF _Toc514151760 \h </w:instrText>
         </w:r>
         <w:r>
           <w:rPr>
@@ -5302,7 +5302,7 @@
           <w:lang w:val="de-AT" w:eastAsia="de-AT"/>
         </w:rPr>
       </w:pPr>
-      <w:hyperlink w:anchor="_Toc514069490" w:history="1">
+      <w:hyperlink w:anchor="_Toc514151761" w:history="1">
         <w:r>
           <w:rPr>
             <w:rStyle w:val="Hyperlink"/>
@@ -5346,7 +5346,7 @@
             <w:noProof/>
             <w:webHidden/>
           </w:rPr>
-          <w:instrText xml:space="preserve"> PAGEREF _Toc514069490 \h </w:instrText>
+          <w:instrText xml:space="preserve"> PAGEREF _Toc514151761 \h </w:instrText>
         </w:r>
         <w:r>
           <w:rPr>
@@ -5393,7 +5393,7 @@
           <w:lang w:val="de-AT" w:eastAsia="de-AT"/>
         </w:rPr>
       </w:pPr>
-      <w:hyperlink w:anchor="_Toc514069491" w:history="1">
+      <w:hyperlink w:anchor="_Toc514151762" w:history="1">
         <w:r>
           <w:rPr>
             <w:rStyle w:val="Hyperlink"/>
@@ -5438,7 +5438,7 @@
             <w:noProof/>
             <w:webHidden/>
           </w:rPr>
-          <w:instrText xml:space="preserve"> PAGEREF _Toc514069491 \h </w:instrText>
+          <w:instrText xml:space="preserve"> PAGEREF _Toc514151762 \h </w:instrText>
         </w:r>
         <w:r>
           <w:rPr>
@@ -5485,7 +5485,7 @@
           <w:lang w:val="de-AT" w:eastAsia="de-AT"/>
         </w:rPr>
       </w:pPr>
-      <w:hyperlink w:anchor="_Toc514069492" w:history="1">
+      <w:hyperlink w:anchor="_Toc514151763" w:history="1">
         <w:r>
           <w:rPr>
             <w:rStyle w:val="Hyperlink"/>
@@ -5530,7 +5530,7 @@
             <w:noProof/>
             <w:webHidden/>
           </w:rPr>
-          <w:instrText xml:space="preserve"> PAGEREF _Toc514069492 \h </w:instrText>
+          <w:instrText xml:space="preserve"> PAGEREF _Toc514151763 \h </w:instrText>
         </w:r>
         <w:r>
           <w:rPr>
@@ -5576,7 +5576,7 @@
           <w:lang w:val="de-AT" w:eastAsia="de-AT"/>
         </w:rPr>
       </w:pPr>
-      <w:hyperlink w:anchor="_Toc514069493" w:history="1">
+      <w:hyperlink w:anchor="_Toc514151764" w:history="1">
         <w:r>
           <w:rPr>
             <w:rStyle w:val="Hyperlink"/>
@@ -5620,7 +5620,7 @@
             <w:noProof/>
             <w:webHidden/>
           </w:rPr>
-          <w:instrText xml:space="preserve"> PAGEREF _Toc514069493 \h </w:instrText>
+          <w:instrText xml:space="preserve"> PAGEREF _Toc514151764 \h </w:instrText>
         </w:r>
         <w:r>
           <w:rPr>
@@ -5666,7 +5666,7 @@
           <w:lang w:val="de-AT" w:eastAsia="de-AT"/>
         </w:rPr>
       </w:pPr>
-      <w:hyperlink w:anchor="_Toc514069494" w:history="1">
+      <w:hyperlink w:anchor="_Toc514151765" w:history="1">
         <w:r>
           <w:rPr>
             <w:rStyle w:val="Hyperlink"/>
@@ -5710,7 +5710,7 @@
             <w:noProof/>
             <w:webHidden/>
           </w:rPr>
-          <w:instrText xml:space="preserve"> PAGEREF _Toc514069494 \h </w:instrText>
+          <w:instrText xml:space="preserve"> PAGEREF _Toc514151765 \h </w:instrText>
         </w:r>
         <w:r>
           <w:rPr>
@@ -5758,7 +5758,7 @@
           <w:lang w:val="de-AT" w:eastAsia="de-AT"/>
         </w:rPr>
       </w:pPr>
-      <w:hyperlink w:anchor="_Toc514069495" w:history="1">
+      <w:hyperlink w:anchor="_Toc514151766" w:history="1">
         <w:r>
           <w:rPr>
             <w:rStyle w:val="Hyperlink"/>
@@ -5785,7 +5785,7 @@
             <w:noProof/>
             <w:lang w:eastAsia="de-DE"/>
           </w:rPr>
-          <w:t>FIGURES</w:t>
+          <w:t>LIST of FIGURES</w:t>
         </w:r>
         <w:r>
           <w:rPr>
@@ -5806,7 +5806,7 @@
             <w:noProof/>
             <w:webHidden/>
           </w:rPr>
-          <w:instrText xml:space="preserve"> PAGEREF _Toc514069495 \h </w:instrText>
+          <w:instrText xml:space="preserve"> PAGEREF _Toc514151766 \h </w:instrText>
         </w:r>
         <w:r>
           <w:rPr>
@@ -5854,7 +5854,7 @@
           <w:lang w:val="de-AT" w:eastAsia="de-AT"/>
         </w:rPr>
       </w:pPr>
-      <w:hyperlink w:anchor="_Toc514069496" w:history="1">
+      <w:hyperlink w:anchor="_Toc514151767" w:history="1">
         <w:r>
           <w:rPr>
             <w:rStyle w:val="Hyperlink"/>
@@ -5881,7 +5881,7 @@
             <w:noProof/>
             <w:lang w:eastAsia="de-DE"/>
           </w:rPr>
-          <w:t>TABLES</w:t>
+          <w:t>LIST of TABLES</w:t>
         </w:r>
         <w:r>
           <w:rPr>
@@ -5902,7 +5902,7 @@
             <w:noProof/>
             <w:webHidden/>
           </w:rPr>
-          <w:instrText xml:space="preserve"> PAGEREF _Toc514069496 \h </w:instrText>
+          <w:instrText xml:space="preserve"> PAGEREF _Toc514151767 \h </w:instrText>
         </w:r>
         <w:r>
           <w:rPr>
@@ -5950,7 +5950,7 @@
           <w:lang w:val="de-AT" w:eastAsia="de-AT"/>
         </w:rPr>
       </w:pPr>
-      <w:hyperlink w:anchor="_Toc514069497" w:history="1">
+      <w:hyperlink w:anchor="_Toc514151768" w:history="1">
         <w:r>
           <w:rPr>
             <w:rStyle w:val="Hyperlink"/>
@@ -5977,7 +5977,7 @@
             <w:noProof/>
             <w:lang w:eastAsia="de-DE"/>
           </w:rPr>
-          <w:t>REFERENCES</w:t>
+          <w:t>LIST of REFERENCES</w:t>
         </w:r>
         <w:r>
           <w:rPr>
@@ -5998,7 +5998,7 @@
             <w:noProof/>
             <w:webHidden/>
           </w:rPr>
-          <w:instrText xml:space="preserve"> PAGEREF _Toc514069497 \h </w:instrText>
+          <w:instrText xml:space="preserve"> PAGEREF _Toc514151768 \h </w:instrText>
         </w:r>
         <w:r>
           <w:rPr>
@@ -6069,7 +6069,7 @@
       <w:bookmarkStart w:id="23" w:name="_Ref249346667"/>
       <w:bookmarkStart w:id="24" w:name="_Toc253127250"/>
       <w:bookmarkStart w:id="25" w:name="_Toc284064451"/>
-      <w:bookmarkStart w:id="26" w:name="_Toc514069436"/>
+      <w:bookmarkStart w:id="26" w:name="_Toc514151707"/>
       <w:bookmarkEnd w:id="2"/>
       <w:bookmarkEnd w:id="3"/>
       <w:bookmarkEnd w:id="4"/>
@@ -6107,7 +6107,7 @@
       <w:bookmarkStart w:id="27" w:name="_Toc126034722"/>
       <w:bookmarkStart w:id="28" w:name="_Toc253127251"/>
       <w:bookmarkStart w:id="29" w:name="_Toc284064452"/>
-      <w:bookmarkStart w:id="30" w:name="_Toc514069437"/>
+      <w:bookmarkStart w:id="30" w:name="_Toc514151708"/>
       <w:r>
         <w:t>Scope and Objective</w:t>
       </w:r>
@@ -6138,7 +6138,13 @@
         <w:rPr>
           <w:lang w:eastAsia="de-DE"/>
         </w:rPr>
-        <w:t xml:space="preserve"> and also give a short overview of the internals of the connector</w:t>
+        <w:t xml:space="preserve"> and also a short overview of the </w:t>
+      </w:r>
+      <w:r>
+        <w:rPr>
+          <w:lang w:eastAsia="de-DE"/>
+        </w:rPr>
+        <w:t>connector internals</w:t>
       </w:r>
       <w:r>
         <w:rPr>
@@ -6157,7 +6163,37 @@
         <w:rPr>
           <w:lang w:eastAsia="de-DE"/>
         </w:rPr>
-        <w:t>The document starts with the architectural overview which provides a brief overview of the connector internals. It also covers where the connector should be placed in an e-Codex environment.</w:t>
+        <w:t>This</w:t>
+      </w:r>
+      <w:r>
+        <w:rPr>
+          <w:lang w:eastAsia="de-DE"/>
+        </w:rPr>
+        <w:t xml:space="preserve"> document starts with the architectural overview</w:t>
+      </w:r>
+      <w:r>
+        <w:rPr>
+          <w:lang w:eastAsia="de-DE"/>
+        </w:rPr>
+        <w:t>.</w:t>
+      </w:r>
+      <w:r>
+        <w:rPr>
+          <w:lang w:eastAsia="de-DE"/>
+        </w:rPr>
+        <w:t xml:space="preserve"> It also covers where the connector </w:t>
+      </w:r>
+      <w:r>
+        <w:rPr>
+          <w:lang w:eastAsia="de-DE"/>
+        </w:rPr>
+        <w:t>is located in</w:t>
+      </w:r>
+      <w:r>
+        <w:rPr>
+          <w:lang w:eastAsia="de-DE"/>
+        </w:rPr>
+        <w:t xml:space="preserve"> an e-Codex environment.</w:t>
       </w:r>
     </w:p>
     <w:p>
@@ -6190,7 +6226,7 @@
       <w:pPr>
         <w:pStyle w:val="berschrift1"/>
       </w:pPr>
-      <w:bookmarkStart w:id="31" w:name="_Toc514069438"/>
+      <w:bookmarkStart w:id="31" w:name="_Toc514151709"/>
       <w:r>
         <w:lastRenderedPageBreak/>
         <w:t>Architectural Overview</w:t>
@@ -6201,7 +6237,7 @@
       <w:pPr>
         <w:pStyle w:val="berschrift2"/>
       </w:pPr>
-      <w:bookmarkStart w:id="32" w:name="_Toc514069439"/>
+      <w:bookmarkStart w:id="32" w:name="_Toc514151710"/>
       <w:r>
         <w:t>Connector in the e-codex environment</w:t>
       </w:r>
@@ -6231,7 +6267,31 @@
         <w:rPr>
           <w:lang w:eastAsia="de-DE"/>
         </w:rPr>
-        <w:t>. Also a trust token is generated which hides the national trust system for the other participants in the e-Codex environment. During the message transport ETSI-</w:t>
+        <w:t>. Also a trust token is generated</w:t>
+      </w:r>
+      <w:r>
+        <w:rPr>
+          <w:lang w:eastAsia="de-DE"/>
+        </w:rPr>
+        <w:t xml:space="preserve"> and packaged into the ASIC-S container.</w:t>
+      </w:r>
+      <w:r>
+        <w:rPr>
+          <w:lang w:eastAsia="de-DE"/>
+        </w:rPr>
+        <w:t xml:space="preserve"> </w:t>
+      </w:r>
+      <w:r>
+        <w:rPr>
+          <w:lang w:eastAsia="de-DE"/>
+        </w:rPr>
+        <w:t>This trust token</w:t>
+      </w:r>
+      <w:r>
+        <w:rPr>
+          <w:lang w:eastAsia="de-DE"/>
+        </w:rPr>
+        <w:t xml:space="preserve"> hides the national trust system for the other participants in the e-Codex environment. During the message transport ETSI-</w:t>
       </w:r>
       <w:r>
         <w:rPr>
@@ -6264,7 +6324,19 @@
         <w:rPr>
           <w:lang w:eastAsia="de-DE"/>
         </w:rPr>
-        <w:t xml:space="preserve"> is used for that purpose.</w:t>
+        <w:t xml:space="preserve"> is used for </w:t>
+      </w:r>
+      <w:r>
+        <w:rPr>
+          <w:lang w:eastAsia="de-DE"/>
+        </w:rPr>
+        <w:t>this</w:t>
+      </w:r>
+      <w:r>
+        <w:rPr>
+          <w:lang w:eastAsia="de-DE"/>
+        </w:rPr>
+        <w:t xml:space="preserve"> purpose.</w:t>
       </w:r>
     </w:p>
     <w:p>
@@ -6310,6 +6382,12 @@
           <w:lang w:eastAsia="de-DE"/>
         </w:rPr>
         <w:t xml:space="preserve"> is a part of the toolchain to connect the national system with the international e-Codex world.</w:t>
+      </w:r>
+      <w:r>
+        <w:rPr>
+          <w:lang w:eastAsia="de-DE"/>
+        </w:rPr>
+        <w:t xml:space="preserve"> It may be used to reduce the implementation work.</w:t>
       </w:r>
     </w:p>
     <w:p>
@@ -6323,8 +6401,8 @@
         </w:rPr>
         <w:drawing>
           <wp:inline distT="0" distB="0" distL="0" distR="0" wp14:anchorId="682B4105" wp14:editId="5E6A45B7">
-            <wp:extent cx="5759450" cy="3575050"/>
-            <wp:effectExtent l="0" t="0" r="0" b="6350"/>
+            <wp:extent cx="5759450" cy="3575043"/>
+            <wp:effectExtent l="0" t="0" r="0" b="6985"/>
             <wp:docPr id="26" name="Grafik 26"/>
             <wp:cNvGraphicFramePr>
               <a:graphicFrameLocks xmlns:a="http://schemas.openxmlformats.org/drawingml/2006/main" noChangeAspect="1"/>
@@ -6351,7 +6429,7 @@
                   <pic:spPr>
                     <a:xfrm>
                       <a:off x="0" y="0"/>
-                      <a:ext cx="5759450" cy="3575050"/>
+                      <a:ext cx="5759450" cy="3575043"/>
                     </a:xfrm>
                     <a:prstGeom prst="rect">
                       <a:avLst/>
@@ -6403,7 +6481,7 @@
       <w:pPr>
         <w:pStyle w:val="berschrift2"/>
       </w:pPr>
-      <w:bookmarkStart w:id="34" w:name="_Toc514069440"/>
+      <w:bookmarkStart w:id="34" w:name="_Toc514151711"/>
       <w:r>
         <w:lastRenderedPageBreak/>
         <w:t>Connector in the national environment</w:t>
@@ -6582,9 +6660,9 @@
         </w:rPr>
         <w:drawing>
           <wp:inline distT="0" distB="0" distL="0" distR="0" wp14:anchorId="77990FFB" wp14:editId="46070BBE">
-            <wp:extent cx="5752465" cy="2040255"/>
-            <wp:effectExtent l="0" t="0" r="635" b="0"/>
-            <wp:docPr id="27" name="Grafik 27" descr="C:\Users\spindlest\Documents\WebConnector4.0\domibusConnectorNationalEnvOverview.gif"/>
+            <wp:extent cx="4241812" cy="2040255"/>
+            <wp:effectExtent l="0" t="0" r="6350" b="0"/>
+            <wp:docPr id="27" name="Grafik 27"/>
             <wp:cNvGraphicFramePr>
               <a:graphicFrameLocks xmlns:a="http://schemas.openxmlformats.org/drawingml/2006/main" noChangeAspect="1"/>
             </wp:cNvGraphicFramePr>
@@ -6605,7 +6683,6 @@
                         </a:ext>
                       </a:extLst>
                     </a:blip>
-                    <a:srcRect/>
                     <a:stretch>
                       <a:fillRect/>
                     </a:stretch>
@@ -6613,7 +6690,7 @@
                   <pic:spPr bwMode="auto">
                     <a:xfrm>
                       <a:off x="0" y="0"/>
-                      <a:ext cx="5752465" cy="2040255"/>
+                      <a:ext cx="4241812" cy="2040255"/>
                     </a:xfrm>
                     <a:prstGeom prst="rect">
                       <a:avLst/>
@@ -6695,43 +6772,22 @@
       </w:r>
       <w:proofErr w:type="spellEnd"/>
       <w:r>
-        <w:t xml:space="preserve"> addresses the web interfaces of the connector directly, so there is no need for including a jar dependency.</w:t>
-      </w:r>
-    </w:p>
-    <w:p>
-      <w:r>
-        <w:t xml:space="preserve">A on the </w:t>
-      </w:r>
-      <w:proofErr w:type="spellStart"/>
-      <w:r>
-        <w:t>domibusGateway</w:t>
-      </w:r>
-      <w:proofErr w:type="spellEnd"/>
-      <w:r>
-        <w:t xml:space="preserve"> installed </w:t>
-      </w:r>
-      <w:proofErr w:type="spellStart"/>
-      <w:r>
-        <w:t>connectorPlugin</w:t>
-      </w:r>
-      <w:proofErr w:type="spellEnd"/>
-      <w:r>
-        <w:t xml:space="preserve"> is </w:t>
-      </w:r>
-      <w:proofErr w:type="spellStart"/>
-      <w:r>
-        <w:t>responsibly</w:t>
-      </w:r>
-      <w:proofErr w:type="spellEnd"/>
-      <w:r>
-        <w:t xml:space="preserve"> for the communication between the connector and the gateway.</w:t>
+        <w:t xml:space="preserve"> addresses the web interfaces of the connector directly, so there is no need</w:t>
+      </w:r>
+      <w:r>
+        <w:t xml:space="preserve"> for including a jar dependency or using java as programming language.</w:t>
+      </w:r>
+    </w:p>
+    <w:p>
+      <w:r>
+        <w:t>Both variants can use the push/pull or push/push approach.</w:t>
       </w:r>
     </w:p>
     <w:p>
       <w:pPr>
         <w:pStyle w:val="berschrift3"/>
       </w:pPr>
-      <w:bookmarkStart w:id="37" w:name="_Toc514069441"/>
+      <w:bookmarkStart w:id="37" w:name="_Toc514151712"/>
       <w:r>
         <w:t>Connector interfaces</w:t>
       </w:r>
@@ -6757,6 +6813,7 @@
           <w:id w:val="-1674183689"/>
           <w:citation/>
         </w:sdtPr>
+        <w:sdtEndPr/>
         <w:sdtContent>
           <w:r>
             <w:rPr>
@@ -6847,33 +6904,29 @@
         </w:rPr>
         <w:t xml:space="preserve"> gives an overview of these public interfaces. On the </w:t>
       </w:r>
-      <w:proofErr w:type="spellStart"/>
-      <w:r>
-        <w:rPr>
-          <w:lang w:eastAsia="de-DE"/>
-        </w:rPr>
-        <w:t>connectorClient</w:t>
-      </w:r>
-      <w:proofErr w:type="spellEnd"/>
+      <w:r>
+        <w:rPr>
+          <w:lang w:eastAsia="de-DE"/>
+        </w:rPr>
+        <w:t>client</w:t>
+      </w:r>
       <w:r>
         <w:rPr>
           <w:lang w:eastAsia="de-DE"/>
         </w:rPr>
         <w:t xml:space="preserve"> side are two variants possibly, the push/push or the push/pull interface. The push/push interface also requires the client to provide a web service so the connector can push messages to the </w:t>
       </w:r>
-      <w:proofErr w:type="spellStart"/>
-      <w:r>
-        <w:rPr>
-          <w:lang w:eastAsia="de-DE"/>
-        </w:rPr>
-        <w:t>connectorClient</w:t>
-      </w:r>
-      <w:proofErr w:type="spellEnd"/>
-      <w:r>
-        <w:rPr>
-          <w:lang w:eastAsia="de-DE"/>
-        </w:rPr>
-        <w:t>.</w:t>
+      <w:r>
+        <w:rPr>
+          <w:lang w:eastAsia="de-DE"/>
+        </w:rPr>
+        <w:t>c</w:t>
+      </w:r>
+      <w:r>
+        <w:rPr>
+          <w:lang w:eastAsia="de-DE"/>
+        </w:rPr>
+        <w:t>lient.</w:t>
       </w:r>
     </w:p>
     <w:p>
@@ -6970,7 +7023,7 @@
       <w:pPr>
         <w:pStyle w:val="berschrift2"/>
       </w:pPr>
-      <w:bookmarkStart w:id="40" w:name="_Toc514069442"/>
+      <w:bookmarkStart w:id="40" w:name="_Toc514151713"/>
       <w:r>
         <w:lastRenderedPageBreak/>
         <w:t>Connector Components</w:t>
@@ -7170,8 +7223,8 @@
         <w:pStyle w:val="Beschriftung"/>
         <w:jc w:val="both"/>
       </w:pPr>
-      <w:bookmarkStart w:id="41" w:name="_Ref514053896"/>
-      <w:bookmarkStart w:id="42" w:name="_Ref514053905"/>
+      <w:bookmarkStart w:id="41" w:name="_Ref514053905"/>
+      <w:bookmarkStart w:id="42" w:name="_Ref514053896"/>
       <w:bookmarkStart w:id="43" w:name="_Toc514069222"/>
       <w:r>
         <w:t xml:space="preserve">Figure </w:t>
@@ -7194,18 +7247,18 @@
       <w:r>
         <w:fldChar w:fldCharType="end"/>
       </w:r>
+      <w:bookmarkEnd w:id="41"/>
+      <w:r>
+        <w:t>: Connector 4.0 component overview</w:t>
+      </w:r>
       <w:bookmarkEnd w:id="42"/>
-      <w:r>
-        <w:t>: Connector 4.0 component overview</w:t>
-      </w:r>
-      <w:bookmarkEnd w:id="41"/>
       <w:bookmarkEnd w:id="43"/>
     </w:p>
     <w:p>
       <w:pPr>
         <w:pStyle w:val="berschrift3"/>
       </w:pPr>
-      <w:bookmarkStart w:id="44" w:name="_Toc514069443"/>
+      <w:bookmarkStart w:id="44" w:name="_Toc514151714"/>
       <w:proofErr w:type="spellStart"/>
       <w:proofErr w:type="gramStart"/>
       <w:r>
@@ -7221,12 +7274,17 @@
           <w:lang w:eastAsia="de-DE"/>
         </w:rPr>
       </w:pPr>
-      <w:proofErr w:type="gramStart"/>
-      <w:r>
-        <w:rPr>
-          <w:lang w:eastAsia="de-DE"/>
-        </w:rPr>
-        <w:t xml:space="preserve">Holds the public interface descriptions, the </w:t>
+      <w:r>
+        <w:rPr>
+          <w:lang w:eastAsia="de-DE"/>
+        </w:rPr>
+        <w:t>This module contains the public API:</w:t>
+      </w:r>
+      <w:r>
+        <w:rPr>
+          <w:lang w:eastAsia="de-DE"/>
+        </w:rPr>
+        <w:t xml:space="preserve"> the public interface descriptions, the </w:t>
       </w:r>
       <w:proofErr w:type="spellStart"/>
       <w:r>
@@ -7242,13 +7300,12 @@
         </w:rPr>
         <w:t xml:space="preserve"> files and the web service policy.</w:t>
       </w:r>
-      <w:proofErr w:type="gramEnd"/>
     </w:p>
     <w:p>
       <w:pPr>
         <w:pStyle w:val="berschrift3"/>
       </w:pPr>
-      <w:bookmarkStart w:id="45" w:name="_Toc514069444"/>
+      <w:bookmarkStart w:id="45" w:name="_Toc514151715"/>
       <w:proofErr w:type="spellStart"/>
       <w:proofErr w:type="gramStart"/>
       <w:r>
@@ -7268,14 +7325,38 @@
         <w:rPr>
           <w:lang w:eastAsia="de-DE"/>
         </w:rPr>
-        <w:t xml:space="preserve">Contains the in the connector internally used domain model. </w:t>
+        <w:t xml:space="preserve">Contains the </w:t>
+      </w:r>
+      <w:r>
+        <w:rPr>
+          <w:lang w:eastAsia="de-DE"/>
+        </w:rPr>
+        <w:t>connector</w:t>
+      </w:r>
+      <w:r>
+        <w:rPr>
+          <w:lang w:eastAsia="de-DE"/>
+        </w:rPr>
+        <w:t>s</w:t>
+      </w:r>
+      <w:r>
+        <w:rPr>
+          <w:lang w:eastAsia="de-DE"/>
+        </w:rPr>
+        <w:t xml:space="preserve"> </w:t>
+      </w:r>
+      <w:r>
+        <w:rPr>
+          <w:lang w:eastAsia="de-DE"/>
+        </w:rPr>
+        <w:t xml:space="preserve">internally used domain model. </w:t>
       </w:r>
     </w:p>
     <w:p>
       <w:pPr>
         <w:pStyle w:val="berschrift3"/>
       </w:pPr>
-      <w:bookmarkStart w:id="46" w:name="_Toc514069445"/>
+      <w:bookmarkStart w:id="46" w:name="_Toc514151716"/>
       <w:proofErr w:type="spellStart"/>
       <w:proofErr w:type="gramStart"/>
       <w:r>
@@ -7316,7 +7397,7 @@
       <w:pPr>
         <w:pStyle w:val="berschrift3"/>
       </w:pPr>
-      <w:bookmarkStart w:id="47" w:name="_Toc514069446"/>
+      <w:bookmarkStart w:id="47" w:name="_Toc514151717"/>
       <w:proofErr w:type="spellStart"/>
       <w:proofErr w:type="gramStart"/>
       <w:r>
@@ -7357,7 +7438,7 @@
       <w:pPr>
         <w:pStyle w:val="berschrift3"/>
       </w:pPr>
-      <w:bookmarkStart w:id="48" w:name="_Toc514069447"/>
+      <w:bookmarkStart w:id="48" w:name="_Toc514151718"/>
       <w:proofErr w:type="spellStart"/>
       <w:proofErr w:type="gramStart"/>
       <w:r>
@@ -7398,7 +7479,7 @@
       <w:pPr>
         <w:pStyle w:val="berschrift3"/>
       </w:pPr>
-      <w:bookmarkStart w:id="49" w:name="_Toc514069448"/>
+      <w:bookmarkStart w:id="49" w:name="_Toc514151719"/>
       <w:proofErr w:type="spellStart"/>
       <w:proofErr w:type="gramStart"/>
       <w:r>
@@ -7426,7 +7507,7 @@
       <w:pPr>
         <w:pStyle w:val="berschrift3"/>
       </w:pPr>
-      <w:bookmarkStart w:id="50" w:name="_Toc514069449"/>
+      <w:bookmarkStart w:id="50" w:name="_Toc514151720"/>
       <w:proofErr w:type="spellStart"/>
       <w:proofErr w:type="gramStart"/>
       <w:r>
@@ -7454,26 +7535,37 @@
         </w:rPr>
         <w:t xml:space="preserve"> and creation of the ASIC-S container. It does all the work related to the ASIC-S container. For this purpose it makes use of the </w:t>
       </w:r>
-      <w:proofErr w:type="spellStart"/>
-      <w:r>
-        <w:rPr>
-          <w:lang w:eastAsia="de-DE"/>
-        </w:rPr>
-        <w:t>dss</w:t>
-      </w:r>
-      <w:proofErr w:type="spellEnd"/>
-      <w:r>
-        <w:rPr>
-          <w:lang w:eastAsia="de-DE"/>
-        </w:rPr>
-        <w:t xml:space="preserve"> security library.</w:t>
+      <w:r>
+        <w:rPr>
+          <w:lang w:eastAsia="de-DE"/>
+        </w:rPr>
+        <w:t>DSS</w:t>
+      </w:r>
+      <w:r>
+        <w:rPr>
+          <w:lang w:eastAsia="de-DE"/>
+        </w:rPr>
+        <w:t xml:space="preserve"> security library</w:t>
+      </w:r>
+      <w:r>
+        <w:rPr>
+          <w:rStyle w:val="Funotenzeichen"/>
+          <w:lang w:eastAsia="de-DE"/>
+        </w:rPr>
+        <w:footnoteReference w:id="3"/>
+      </w:r>
+      <w:r>
+        <w:rPr>
+          <w:lang w:eastAsia="de-DE"/>
+        </w:rPr>
+        <w:t>.</w:t>
       </w:r>
     </w:p>
     <w:p>
       <w:pPr>
         <w:pStyle w:val="berschrift3"/>
       </w:pPr>
-      <w:bookmarkStart w:id="51" w:name="_Toc514069450"/>
+      <w:bookmarkStart w:id="51" w:name="_Toc514151721"/>
       <w:proofErr w:type="spellStart"/>
       <w:proofErr w:type="gramStart"/>
       <w:r>
@@ -7493,7 +7585,19 @@
         <w:rPr>
           <w:lang w:eastAsia="de-DE"/>
         </w:rPr>
-        <w:t>This module is responsible for persisting messages, confirmations and message states. Message content is only persisted between the message has been received by the gateway/</w:t>
+        <w:t xml:space="preserve">This module is responsible for persisting messages, confirmations and message states. Message content is only persisted </w:t>
+      </w:r>
+      <w:r>
+        <w:rPr>
+          <w:lang w:eastAsia="de-DE"/>
+        </w:rPr>
+        <w:t xml:space="preserve">when </w:t>
+      </w:r>
+      <w:r>
+        <w:rPr>
+          <w:lang w:eastAsia="de-DE"/>
+        </w:rPr>
+        <w:t>the message has been received by the gateway/</w:t>
       </w:r>
       <w:proofErr w:type="spellStart"/>
       <w:r>
@@ -7514,7 +7618,7 @@
       <w:pPr>
         <w:pStyle w:val="berschrift3"/>
       </w:pPr>
-      <w:bookmarkStart w:id="52" w:name="_Toc514069451"/>
+      <w:bookmarkStart w:id="52" w:name="_Toc514151722"/>
       <w:proofErr w:type="spellStart"/>
       <w:proofErr w:type="gramStart"/>
       <w:r>
@@ -7655,7 +7759,7 @@
       <w:pPr>
         <w:pStyle w:val="berschrift3"/>
       </w:pPr>
-      <w:bookmarkStart w:id="53" w:name="_Toc514069452"/>
+      <w:bookmarkStart w:id="53" w:name="_Toc514151723"/>
       <w:proofErr w:type="spellStart"/>
       <w:proofErr w:type="gramStart"/>
       <w:r>
@@ -7728,7 +7832,7 @@
       <w:pPr>
         <w:pStyle w:val="berschrift3"/>
       </w:pPr>
-      <w:bookmarkStart w:id="54" w:name="_Toc514069453"/>
+      <w:bookmarkStart w:id="54" w:name="_Toc514151724"/>
       <w:r>
         <w:t>Other modules</w:t>
       </w:r>
@@ -7842,8 +7946,8 @@
           <w:lang w:eastAsia="de-DE"/>
         </w:rPr>
       </w:pPr>
-      <w:bookmarkStart w:id="55" w:name="_Ref514055495"/>
-      <w:bookmarkStart w:id="56" w:name="_Ref514066305"/>
+      <w:bookmarkStart w:id="55" w:name="_Ref514066305"/>
+      <w:bookmarkStart w:id="56" w:name="_Ref514055495"/>
       <w:bookmarkStart w:id="57" w:name="_Toc514069223"/>
       <w:r>
         <w:t xml:space="preserve">Figure </w:t>
@@ -7866,26 +7970,26 @@
       <w:r>
         <w:fldChar w:fldCharType="end"/>
       </w:r>
+      <w:bookmarkEnd w:id="55"/>
+      <w:r>
+        <w:t xml:space="preserve">: </w:t>
+      </w:r>
+      <w:proofErr w:type="spellStart"/>
+      <w:r>
+        <w:t>BackendLink</w:t>
+      </w:r>
+      <w:proofErr w:type="spellEnd"/>
+      <w:r>
+        <w:t xml:space="preserve"> message routing</w:t>
+      </w:r>
       <w:bookmarkEnd w:id="56"/>
-      <w:r>
-        <w:t xml:space="preserve">: </w:t>
-      </w:r>
-      <w:proofErr w:type="spellStart"/>
-      <w:r>
-        <w:t>BackendLink</w:t>
-      </w:r>
-      <w:proofErr w:type="spellEnd"/>
-      <w:r>
-        <w:t xml:space="preserve"> message routing</w:t>
-      </w:r>
-      <w:bookmarkEnd w:id="55"/>
       <w:bookmarkEnd w:id="57"/>
     </w:p>
     <w:p>
       <w:pPr>
         <w:pStyle w:val="berschrift2"/>
       </w:pPr>
-      <w:bookmarkStart w:id="58" w:name="_Toc514069454"/>
+      <w:bookmarkStart w:id="58" w:name="_Toc514151725"/>
       <w:r>
         <w:t>Internal Queues</w:t>
       </w:r>
@@ -7945,7 +8049,7 @@
       <w:pPr>
         <w:pStyle w:val="berschrift3"/>
       </w:pPr>
-      <w:bookmarkStart w:id="59" w:name="_Toc514069455"/>
+      <w:bookmarkStart w:id="59" w:name="_Toc514151726"/>
       <w:r>
         <w:lastRenderedPageBreak/>
         <w:t>Configuring the internal message broker</w:t>
@@ -8064,7 +8168,7 @@
                 <w:rStyle w:val="Funotenzeichen"/>
                 <w:lang w:eastAsia="de-DE"/>
               </w:rPr>
-              <w:footnoteReference w:id="3"/>
+              <w:footnoteReference w:id="4"/>
             </w:r>
             <w:r>
               <w:rPr>
@@ -8158,6 +8262,7 @@
                 <w:id w:val="-2008745952"/>
                 <w:citation/>
               </w:sdtPr>
+              <w:sdtEndPr/>
               <w:sdtContent>
                 <w:r>
                   <w:rPr>
@@ -8338,6 +8443,7 @@
           <w:id w:val="1128669718"/>
           <w:citation/>
         </w:sdtPr>
+        <w:sdtEndPr/>
         <w:sdtContent>
           <w:r>
             <w:rPr>
@@ -8390,7 +8496,7 @@
       <w:pPr>
         <w:pStyle w:val="berschrift3"/>
       </w:pPr>
-      <w:bookmarkStart w:id="61" w:name="_Toc514069456"/>
+      <w:bookmarkStart w:id="61" w:name="_Toc514151727"/>
       <w:r>
         <w:t>Queue Description</w:t>
       </w:r>
@@ -8643,70 +8749,26 @@
         <w:rPr>
           <w:lang w:eastAsia="de-DE"/>
         </w:rPr>
-        <w:t>Messages put on this queue immediately after they have been successfully received from the gateway and stored to the connector database. The controller is fetching messages from this queue and processes (ASICS-S container handling, message confirmation handling) them.</w:t>
-      </w:r>
-    </w:p>
-    <w:p>
-      <w:pPr>
-        <w:rPr>
-          <w:lang w:eastAsia="de-DE"/>
-        </w:rPr>
-      </w:pPr>
-      <w:r>
-        <w:rPr>
-          <w:lang w:eastAsia="de-DE"/>
-        </w:rPr>
+        <w:t>Messages put on this queue immediately after they have been successfully received from the gateway and stored to the connector database. The controller is</w:t>
+      </w:r>
+      <w:bookmarkStart w:id="65" w:name="_GoBack"/>
+      <w:bookmarkEnd w:id="65"/>
+      <w:r>
+        <w:rPr>
+          <w:lang w:eastAsia="de-DE"/>
+        </w:rPr>
+        <w:t xml:space="preserve"> fetching messages from this queue and processes (ASICS-S container handling, message confirmation handling) them.</w:t>
+      </w:r>
+    </w:p>
+    <w:p>
+      <w:pPr>
+        <w:pStyle w:val="berschrift4"/>
+      </w:pPr>
+      <w:bookmarkStart w:id="66" w:name="_Ref513629081"/>
+      <w:proofErr w:type="spellStart"/>
+      <w:r>
         <w:lastRenderedPageBreak/>
-        <w:t xml:space="preserve">For the correct </w:t>
-      </w:r>
-    </w:p>
-    <w:p>
-      <w:pPr>
-        <w:pStyle w:val="berschrift4"/>
-      </w:pPr>
-      <w:bookmarkStart w:id="65" w:name="_Ref513629081"/>
-      <w:proofErr w:type="spellStart"/>
-      <w:r>
         <w:t>backendToControllerQueue</w:t>
-      </w:r>
-      <w:bookmarkEnd w:id="65"/>
-      <w:proofErr w:type="spellEnd"/>
-    </w:p>
-    <w:p>
-      <w:pPr>
-        <w:rPr>
-          <w:lang w:eastAsia="de-DE"/>
-        </w:rPr>
-      </w:pPr>
-      <w:r>
-        <w:rPr>
-          <w:lang w:eastAsia="de-DE"/>
-        </w:rPr>
-        <w:t>Message put on this queue immediately after they have been successfully received from the backend/</w:t>
-      </w:r>
-      <w:proofErr w:type="spellStart"/>
-      <w:r>
-        <w:rPr>
-          <w:lang w:eastAsia="de-DE"/>
-        </w:rPr>
-        <w:t>connectorClient</w:t>
-      </w:r>
-      <w:proofErr w:type="spellEnd"/>
-      <w:r>
-        <w:rPr>
-          <w:lang w:eastAsia="de-DE"/>
-        </w:rPr>
-        <w:t xml:space="preserve"> and store to the connector database. The controller is fetching messages from this queue and processes (creating ASIC-S container, creating confirmation/evidence message) them.</w:t>
-      </w:r>
-    </w:p>
-    <w:p>
-      <w:pPr>
-        <w:pStyle w:val="berschrift4"/>
-      </w:pPr>
-      <w:bookmarkStart w:id="66" w:name="_Ref513636770"/>
-      <w:proofErr w:type="spellStart"/>
-      <w:r>
-        <w:t>backendWaitQueue</w:t>
       </w:r>
       <w:bookmarkEnd w:id="66"/>
       <w:proofErr w:type="spellEnd"/>
@@ -8721,6 +8783,105 @@
         <w:rPr>
           <w:lang w:eastAsia="de-DE"/>
         </w:rPr>
+        <w:t>Message</w:t>
+      </w:r>
+      <w:r>
+        <w:rPr>
+          <w:lang w:eastAsia="de-DE"/>
+        </w:rPr>
+        <w:t>s are</w:t>
+      </w:r>
+      <w:r>
+        <w:rPr>
+          <w:lang w:eastAsia="de-DE"/>
+        </w:rPr>
+        <w:t xml:space="preserve"> put on this queue immediately after they have been successfully received from the backend/</w:t>
+      </w:r>
+      <w:proofErr w:type="spellStart"/>
+      <w:r>
+        <w:rPr>
+          <w:lang w:eastAsia="de-DE"/>
+        </w:rPr>
+        <w:t>connectorClient</w:t>
+      </w:r>
+      <w:proofErr w:type="spellEnd"/>
+      <w:r>
+        <w:rPr>
+          <w:lang w:eastAsia="de-DE"/>
+        </w:rPr>
+        <w:t xml:space="preserve"> and store</w:t>
+      </w:r>
+      <w:r>
+        <w:rPr>
+          <w:lang w:eastAsia="de-DE"/>
+        </w:rPr>
+        <w:t>d</w:t>
+      </w:r>
+      <w:r>
+        <w:rPr>
+          <w:lang w:eastAsia="de-DE"/>
+        </w:rPr>
+        <w:t xml:space="preserve"> to the connector database. The </w:t>
+      </w:r>
+      <w:r>
+        <w:rPr>
+          <w:lang w:eastAsia="de-DE"/>
+        </w:rPr>
+        <w:t>messages</w:t>
+      </w:r>
+      <w:r>
+        <w:rPr>
+          <w:lang w:eastAsia="de-DE"/>
+        </w:rPr>
+        <w:t xml:space="preserve"> </w:t>
+      </w:r>
+      <w:r>
+        <w:rPr>
+          <w:lang w:eastAsia="de-DE"/>
+        </w:rPr>
+        <w:t>are fetched from this queue and processed</w:t>
+      </w:r>
+      <w:r>
+        <w:rPr>
+          <w:lang w:eastAsia="de-DE"/>
+        </w:rPr>
+        <w:t xml:space="preserve"> (creating ASIC-S container, creating con</w:t>
+      </w:r>
+      <w:r>
+        <w:rPr>
+          <w:lang w:eastAsia="de-DE"/>
+        </w:rPr>
+        <w:t>firmation/evidence message) by the controller</w:t>
+      </w:r>
+      <w:r>
+        <w:rPr>
+          <w:lang w:eastAsia="de-DE"/>
+        </w:rPr>
+        <w:t>.</w:t>
+      </w:r>
+    </w:p>
+    <w:p>
+      <w:pPr>
+        <w:pStyle w:val="berschrift4"/>
+      </w:pPr>
+      <w:bookmarkStart w:id="67" w:name="_Ref513636770"/>
+      <w:proofErr w:type="spellStart"/>
+      <w:r>
+        <w:t>backendWaitQueue</w:t>
+      </w:r>
+      <w:bookmarkEnd w:id="67"/>
+      <w:proofErr w:type="spellEnd"/>
+    </w:p>
+    <w:p>
+      <w:pPr>
+        <w:rPr>
+          <w:lang w:eastAsia="de-DE"/>
+        </w:rPr>
+      </w:pPr>
+      <w:r>
+        <w:rPr>
+          <w:lang w:eastAsia="de-DE"/>
+        </w:rPr>
         <w:t xml:space="preserve">By the </w:t>
       </w:r>
       <w:proofErr w:type="spellStart"/>
@@ -8735,7 +8896,25 @@
         <w:rPr>
           <w:lang w:eastAsia="de-DE"/>
         </w:rPr>
-        <w:t xml:space="preserve"> processed messages are put on the </w:t>
+        <w:t xml:space="preserve"> module </w:t>
+      </w:r>
+      <w:r>
+        <w:rPr>
+          <w:lang w:eastAsia="de-DE"/>
+        </w:rPr>
+        <w:t xml:space="preserve">processed messages are put </w:t>
+      </w:r>
+      <w:r>
+        <w:rPr>
+          <w:lang w:eastAsia="de-DE"/>
+        </w:rPr>
+        <w:t xml:space="preserve">with the correct backend name </w:t>
+      </w:r>
+      <w:r>
+        <w:rPr>
+          <w:lang w:eastAsia="de-DE"/>
+        </w:rPr>
+        <w:t xml:space="preserve">on the </w:t>
       </w:r>
       <w:proofErr w:type="spellStart"/>
       <w:r>
@@ -8749,7 +8928,19 @@
         <w:rPr>
           <w:lang w:eastAsia="de-DE"/>
         </w:rPr>
-        <w:t xml:space="preserve">. On this queue the messages are waiting for being fetched by a pull client or fetched by the </w:t>
+        <w:t xml:space="preserve">. On this queue the messages are waiting for being fetched by a pull client or </w:t>
+      </w:r>
+      <w:r>
+        <w:rPr>
+          <w:lang w:eastAsia="de-DE"/>
+        </w:rPr>
+        <w:t>fetched and pushed</w:t>
+      </w:r>
+      <w:r>
+        <w:rPr>
+          <w:lang w:eastAsia="de-DE"/>
+        </w:rPr>
+        <w:t xml:space="preserve"> by the </w:t>
       </w:r>
       <w:proofErr w:type="spellStart"/>
       <w:r>
@@ -8763,7 +8954,7 @@
         <w:rPr>
           <w:lang w:eastAsia="de-DE"/>
         </w:rPr>
-        <w:t xml:space="preserve"> push for pushing them to the push client. For all messages on this queue the correct backend is already determined. </w:t>
+        <w:t xml:space="preserve"> to the push client.</w:t>
       </w:r>
     </w:p>
     <w:p>
@@ -8773,7 +8964,7 @@
           <w:lang w:eastAsia="de-DE"/>
         </w:rPr>
       </w:pPr>
-      <w:bookmarkStart w:id="67" w:name="_Toc514069457"/>
+      <w:bookmarkStart w:id="68" w:name="_Toc514151728"/>
       <w:r>
         <w:rPr>
           <w:lang w:eastAsia="de-DE"/>
@@ -8781,7 +8972,7 @@
         <w:lastRenderedPageBreak/>
         <w:t>Configuration</w:t>
       </w:r>
-      <w:bookmarkEnd w:id="67"/>
+      <w:bookmarkEnd w:id="68"/>
     </w:p>
     <w:p>
       <w:pPr>
@@ -8801,19 +8992,49 @@
         </w:rPr>
         <w:t xml:space="preserve"> Some of </w:t>
       </w:r>
+      <w:r>
+        <w:rPr>
+          <w:lang w:eastAsia="de-DE"/>
+        </w:rPr>
+        <w:t>these</w:t>
+      </w:r>
+      <w:r>
+        <w:rPr>
+          <w:lang w:eastAsia="de-DE"/>
+        </w:rPr>
+        <w:t xml:space="preserve"> properties are for more experienced users</w:t>
+      </w:r>
+      <w:r>
+        <w:rPr>
+          <w:lang w:eastAsia="de-DE"/>
+        </w:rPr>
+        <w:t xml:space="preserve">. </w:t>
+      </w:r>
       <w:proofErr w:type="gramStart"/>
       <w:r>
         <w:rPr>
           <w:lang w:eastAsia="de-DE"/>
         </w:rPr>
-        <w:t>this properties</w:t>
+        <w:t>T</w:t>
+      </w:r>
+      <w:r>
+        <w:rPr>
+          <w:lang w:eastAsia="de-DE"/>
+        </w:rPr>
+        <w:t>his properties</w:t>
       </w:r>
       <w:proofErr w:type="gramEnd"/>
       <w:r>
         <w:rPr>
           <w:lang w:eastAsia="de-DE"/>
         </w:rPr>
-        <w:t xml:space="preserve"> are for more experienced users this properties are highlighted with blue colour.</w:t>
+        <w:t xml:space="preserve"> a</w:t>
+      </w:r>
+      <w:r>
+        <w:rPr>
+          <w:lang w:eastAsia="de-DE"/>
+        </w:rPr>
+        <w:t>re highlighted with blue colour.</w:t>
       </w:r>
     </w:p>
     <w:p>
@@ -8833,13 +9054,13 @@
       <w:pPr>
         <w:pStyle w:val="berschrift2"/>
       </w:pPr>
-      <w:bookmarkStart w:id="68" w:name="_Toc514069458"/>
+      <w:bookmarkStart w:id="69" w:name="_Toc514151729"/>
       <w:proofErr w:type="spellStart"/>
       <w:proofErr w:type="gramStart"/>
       <w:r>
         <w:t>domibusConnectorController</w:t>
       </w:r>
-      <w:bookmarkEnd w:id="68"/>
+      <w:bookmarkEnd w:id="69"/>
       <w:proofErr w:type="spellEnd"/>
       <w:proofErr w:type="gramEnd"/>
     </w:p>
@@ -9661,7 +9882,7 @@
           <w:lang w:eastAsia="de-DE"/>
         </w:rPr>
       </w:pPr>
-      <w:bookmarkStart w:id="69" w:name="_Toc514069241"/>
+      <w:bookmarkStart w:id="70" w:name="_Toc514069241"/>
       <w:r>
         <w:lastRenderedPageBreak/>
         <w:t xml:space="preserve">Table </w:t>
@@ -9695,7 +9916,7 @@
       <w:r>
         <w:t xml:space="preserve"> configuration properties</w:t>
       </w:r>
-      <w:bookmarkEnd w:id="69"/>
+      <w:bookmarkEnd w:id="70"/>
     </w:p>
     <w:p>
       <w:pPr>
@@ -9708,13 +9929,13 @@
       <w:pPr>
         <w:pStyle w:val="berschrift2"/>
       </w:pPr>
-      <w:bookmarkStart w:id="70" w:name="_Toc514069459"/>
+      <w:bookmarkStart w:id="71" w:name="_Toc514151730"/>
       <w:proofErr w:type="spellStart"/>
       <w:proofErr w:type="gramStart"/>
       <w:r>
         <w:t>domibusConnectorGatewayLink</w:t>
       </w:r>
-      <w:bookmarkEnd w:id="70"/>
+      <w:bookmarkEnd w:id="71"/>
       <w:proofErr w:type="spellEnd"/>
       <w:proofErr w:type="gramEnd"/>
     </w:p>
@@ -10164,6 +10385,7 @@
                 <w:id w:val="-1501034592"/>
                 <w:citation/>
               </w:sdtPr>
+              <w:sdtEndPr/>
               <w:sdtContent>
                 <w:r>
                   <w:rPr>
@@ -10443,7 +10665,7 @@
           <w:lang w:eastAsia="de-DE"/>
         </w:rPr>
       </w:pPr>
-      <w:bookmarkStart w:id="71" w:name="_Toc514069242"/>
+      <w:bookmarkStart w:id="72" w:name="_Toc514069242"/>
       <w:r>
         <w:t xml:space="preserve">Table </w:t>
       </w:r>
@@ -10476,7 +10698,7 @@
       <w:r>
         <w:t xml:space="preserve"> configuration properties</w:t>
       </w:r>
-      <w:bookmarkEnd w:id="71"/>
+      <w:bookmarkEnd w:id="72"/>
     </w:p>
     <w:p>
       <w:pPr>
@@ -10489,13 +10711,13 @@
       <w:pPr>
         <w:pStyle w:val="berschrift2"/>
       </w:pPr>
-      <w:bookmarkStart w:id="72" w:name="_Toc514069460"/>
+      <w:bookmarkStart w:id="73" w:name="_Toc514151731"/>
       <w:proofErr w:type="spellStart"/>
       <w:proofErr w:type="gramStart"/>
       <w:r>
         <w:t>domibusConnectorBackendLink</w:t>
       </w:r>
-      <w:bookmarkEnd w:id="72"/>
+      <w:bookmarkEnd w:id="73"/>
       <w:proofErr w:type="spellEnd"/>
       <w:proofErr w:type="gramEnd"/>
     </w:p>
@@ -11040,6 +11262,7 @@
                 <w:id w:val="982115216"/>
                 <w:citation/>
               </w:sdtPr>
+              <w:sdtEndPr/>
               <w:sdtContent>
                 <w:r>
                   <w:rPr>
@@ -11363,7 +11586,7 @@
           <w:lang w:eastAsia="de-DE"/>
         </w:rPr>
       </w:pPr>
-      <w:bookmarkStart w:id="73" w:name="_Toc514069243"/>
+      <w:bookmarkStart w:id="74" w:name="_Toc514069243"/>
       <w:r>
         <w:t xml:space="preserve">Table </w:t>
       </w:r>
@@ -11396,19 +11619,19 @@
       <w:r>
         <w:t xml:space="preserve"> configuration properties</w:t>
       </w:r>
-      <w:bookmarkEnd w:id="73"/>
+      <w:bookmarkEnd w:id="74"/>
     </w:p>
     <w:p>
       <w:pPr>
         <w:pStyle w:val="berschrift2"/>
       </w:pPr>
-      <w:bookmarkStart w:id="74" w:name="_Toc514069461"/>
+      <w:bookmarkStart w:id="75" w:name="_Toc514151732"/>
       <w:proofErr w:type="spellStart"/>
       <w:proofErr w:type="gramStart"/>
       <w:r>
         <w:t>domibusConnectorSecurityToolkit</w:t>
       </w:r>
-      <w:bookmarkEnd w:id="74"/>
+      <w:bookmarkEnd w:id="75"/>
       <w:proofErr w:type="spellEnd"/>
       <w:proofErr w:type="gramEnd"/>
     </w:p>
@@ -11528,6 +11751,7 @@
                 <w:id w:val="496228984"/>
                 <w:citation/>
               </w:sdtPr>
+              <w:sdtEndPr/>
               <w:sdtContent>
                 <w:r>
                   <w:rPr>
@@ -11683,7 +11907,7 @@
         <w:pStyle w:val="Beschriftung"/>
         <w:jc w:val="left"/>
       </w:pPr>
-      <w:bookmarkStart w:id="75" w:name="_Toc514069244"/>
+      <w:bookmarkStart w:id="76" w:name="_Toc514069244"/>
       <w:r>
         <w:t xml:space="preserve">Table </w:t>
       </w:r>
@@ -11716,20 +11940,20 @@
       <w:r>
         <w:t xml:space="preserve"> configuration properties</w:t>
       </w:r>
-      <w:bookmarkEnd w:id="75"/>
+      <w:bookmarkEnd w:id="76"/>
     </w:p>
     <w:p>
       <w:pPr>
         <w:pStyle w:val="berschrift2"/>
       </w:pPr>
-      <w:bookmarkStart w:id="76" w:name="_Toc514069462"/>
+      <w:bookmarkStart w:id="77" w:name="_Toc514151733"/>
       <w:proofErr w:type="spellStart"/>
       <w:proofErr w:type="gramStart"/>
       <w:r>
         <w:lastRenderedPageBreak/>
         <w:t>domibusConnectorEvidencesToolkit</w:t>
       </w:r>
-      <w:bookmarkEnd w:id="76"/>
+      <w:bookmarkEnd w:id="77"/>
       <w:proofErr w:type="spellEnd"/>
       <w:proofErr w:type="gramEnd"/>
     </w:p>
@@ -11859,6 +12083,7 @@
                 <w:id w:val="265201851"/>
                 <w:citation/>
               </w:sdtPr>
+              <w:sdtEndPr/>
               <w:sdtContent>
                 <w:r>
                   <w:rPr>
@@ -12139,7 +12364,7 @@
         <w:pStyle w:val="Beschriftung"/>
         <w:jc w:val="left"/>
       </w:pPr>
-      <w:bookmarkStart w:id="77" w:name="_Toc514069245"/>
+      <w:bookmarkStart w:id="78" w:name="_Toc514069245"/>
       <w:r>
         <w:t xml:space="preserve">Table </w:t>
       </w:r>
@@ -12172,18 +12397,18 @@
       <w:r>
         <w:t xml:space="preserve"> configuration properties</w:t>
       </w:r>
-      <w:bookmarkEnd w:id="77"/>
+      <w:bookmarkEnd w:id="78"/>
     </w:p>
     <w:p>
       <w:pPr>
         <w:pStyle w:val="berschrift1"/>
       </w:pPr>
-      <w:bookmarkStart w:id="78" w:name="_Toc514069463"/>
+      <w:bookmarkStart w:id="79" w:name="_Toc514151734"/>
       <w:r>
         <w:lastRenderedPageBreak/>
         <w:t>Logging</w:t>
       </w:r>
-      <w:bookmarkEnd w:id="78"/>
+      <w:bookmarkEnd w:id="79"/>
     </w:p>
     <w:p>
       <w:pPr>
@@ -12205,6 +12430,7 @@
           <w:id w:val="1349757006"/>
           <w:citation/>
         </w:sdtPr>
+        <w:sdtEndPr/>
         <w:sdtContent>
           <w:r>
             <w:rPr>
@@ -12250,11 +12476,11 @@
       <w:pPr>
         <w:pStyle w:val="berschrift2"/>
       </w:pPr>
-      <w:bookmarkStart w:id="79" w:name="_Toc514069464"/>
+      <w:bookmarkStart w:id="80" w:name="_Toc514151735"/>
       <w:r>
         <w:t>Logging Level</w:t>
       </w:r>
-      <w:bookmarkEnd w:id="79"/>
+      <w:bookmarkEnd w:id="80"/>
     </w:p>
     <w:p>
       <w:pPr>
@@ -12363,11 +12589,11 @@
       <w:pPr>
         <w:pStyle w:val="berschrift2"/>
       </w:pPr>
-      <w:bookmarkStart w:id="80" w:name="_Toc514069465"/>
+      <w:bookmarkStart w:id="81" w:name="_Toc514151736"/>
       <w:r>
         <w:t>Logger Names</w:t>
       </w:r>
-      <w:bookmarkEnd w:id="80"/>
+      <w:bookmarkEnd w:id="81"/>
     </w:p>
     <w:p>
       <w:pPr>
@@ -12400,12 +12626,12 @@
       <w:pPr>
         <w:pStyle w:val="berschrift1"/>
       </w:pPr>
-      <w:bookmarkStart w:id="81" w:name="_Toc514069466"/>
+      <w:bookmarkStart w:id="82" w:name="_Toc514151737"/>
       <w:r>
         <w:lastRenderedPageBreak/>
         <w:t>Graphical User Interface</w:t>
       </w:r>
-      <w:bookmarkEnd w:id="81"/>
+      <w:bookmarkEnd w:id="82"/>
     </w:p>
     <w:p>
       <w:pPr>
@@ -12479,7 +12705,19 @@
         <w:rPr>
           <w:lang w:eastAsia="de-DE"/>
         </w:rPr>
-        <w:t xml:space="preserve"> So some tasks still need direct access to the database, these are described in chapter </w:t>
+        <w:t xml:space="preserve"> So some tasks still need direct access to the database, </w:t>
+      </w:r>
+      <w:r>
+        <w:rPr>
+          <w:lang w:eastAsia="de-DE"/>
+        </w:rPr>
+        <w:t>they</w:t>
+      </w:r>
+      <w:r>
+        <w:rPr>
+          <w:lang w:eastAsia="de-DE"/>
+        </w:rPr>
+        <w:t xml:space="preserve"> are described in chapter </w:t>
       </w:r>
       <w:r>
         <w:rPr>
@@ -12533,16 +12771,14 @@
         <w:rPr>
           <w:lang w:eastAsia="de-DE"/>
         </w:rPr>
-        <w:t xml:space="preserve">This chapter contains </w:t>
-      </w:r>
-      <w:proofErr w:type="spellStart"/>
-      <w:r>
-        <w:rPr>
-          <w:lang w:eastAsia="de-DE"/>
-        </w:rPr>
-        <w:t>informations</w:t>
-      </w:r>
-      <w:proofErr w:type="spellEnd"/>
+        <w:t>Th</w:t>
+      </w:r>
+      <w:r>
+        <w:rPr>
+          <w:lang w:eastAsia="de-DE"/>
+        </w:rPr>
+        <w:t>is chapter contains information</w:t>
+      </w:r>
       <w:r>
         <w:rPr>
           <w:lang w:eastAsia="de-DE"/>
@@ -12557,16 +12793,16 @@
           <w:lang w:val="en-US"/>
         </w:rPr>
       </w:pPr>
-      <w:bookmarkStart w:id="82" w:name="_Toc499557215"/>
-      <w:bookmarkStart w:id="83" w:name="_Toc514069467"/>
+      <w:bookmarkStart w:id="83" w:name="_Toc499557215"/>
+      <w:bookmarkStart w:id="84" w:name="_Toc514151738"/>
       <w:r>
         <w:rPr>
           <w:lang w:val="en-US"/>
         </w:rPr>
         <w:t>Login</w:t>
       </w:r>
-      <w:bookmarkEnd w:id="82"/>
       <w:bookmarkEnd w:id="83"/>
+      <w:bookmarkEnd w:id="84"/>
     </w:p>
     <w:p>
       <w:pPr>
@@ -12707,7 +12943,7 @@
           <w:lang w:val="en-US"/>
         </w:rPr>
       </w:pPr>
-      <w:bookmarkStart w:id="84" w:name="_Toc514069225"/>
+      <w:bookmarkStart w:id="85" w:name="_Toc514069225"/>
       <w:r>
         <w:t xml:space="preserve">Figure </w:t>
       </w:r>
@@ -12732,7 +12968,7 @@
       <w:r>
         <w:t>: Screenshot login screen</w:t>
       </w:r>
-      <w:bookmarkEnd w:id="84"/>
+      <w:bookmarkEnd w:id="85"/>
     </w:p>
     <w:p>
       <w:pPr>
@@ -12822,7 +13058,7 @@
           <w:lang w:val="en-US"/>
         </w:rPr>
       </w:pPr>
-      <w:bookmarkStart w:id="85" w:name="_Toc393273930"/>
+      <w:bookmarkStart w:id="86" w:name="_Toc393273930"/>
       <w:r>
         <w:rPr>
           <w:lang w:val="en-US"/>
@@ -12837,8 +13073,8 @@
           <w:lang w:val="en-US"/>
         </w:rPr>
       </w:pPr>
-      <w:bookmarkStart w:id="86" w:name="_Toc499557216"/>
-      <w:bookmarkStart w:id="87" w:name="_Toc514069468"/>
+      <w:bookmarkStart w:id="87" w:name="_Toc499557216"/>
+      <w:bookmarkStart w:id="88" w:name="_Toc514151739"/>
       <w:r>
         <w:rPr>
           <w:lang w:val="en-US"/>
@@ -12846,9 +13082,9 @@
         <w:lastRenderedPageBreak/>
         <w:t>Main Page</w:t>
       </w:r>
-      <w:bookmarkEnd w:id="85"/>
       <w:bookmarkEnd w:id="86"/>
       <w:bookmarkEnd w:id="87"/>
+      <w:bookmarkEnd w:id="88"/>
     </w:p>
     <w:p>
       <w:pPr>
@@ -12917,7 +13153,7 @@
           <w:lang w:val="en-US"/>
         </w:rPr>
       </w:pPr>
-      <w:bookmarkStart w:id="88" w:name="_Toc514069226"/>
+      <w:bookmarkStart w:id="89" w:name="_Toc514069226"/>
       <w:r>
         <w:t xml:space="preserve">Figure </w:t>
       </w:r>
@@ -12942,7 +13178,7 @@
       <w:r>
         <w:t>: Screenshot main page</w:t>
       </w:r>
-      <w:bookmarkEnd w:id="88"/>
+      <w:bookmarkEnd w:id="89"/>
     </w:p>
     <w:p>
       <w:pPr>
@@ -12955,15 +13191,15 @@
       <w:pPr>
         <w:pStyle w:val="berschrift3"/>
       </w:pPr>
-      <w:bookmarkStart w:id="89" w:name="_Toc393273931"/>
-      <w:bookmarkStart w:id="90" w:name="_Toc499557217"/>
-      <w:bookmarkStart w:id="91" w:name="_Toc514069469"/>
+      <w:bookmarkStart w:id="90" w:name="_Toc393273931"/>
+      <w:bookmarkStart w:id="91" w:name="_Toc499557217"/>
+      <w:bookmarkStart w:id="92" w:name="_Toc514151740"/>
       <w:r>
         <w:t>Monitoring panel</w:t>
       </w:r>
-      <w:bookmarkEnd w:id="89"/>
       <w:bookmarkEnd w:id="90"/>
       <w:bookmarkEnd w:id="91"/>
+      <w:bookmarkEnd w:id="92"/>
     </w:p>
     <w:p>
       <w:pPr>
@@ -13035,15 +13271,15 @@
       <w:pPr>
         <w:pStyle w:val="berschrift3"/>
       </w:pPr>
-      <w:bookmarkStart w:id="92" w:name="_Toc393273932"/>
-      <w:bookmarkStart w:id="93" w:name="_Toc499557218"/>
-      <w:bookmarkStart w:id="94" w:name="_Toc514069470"/>
+      <w:bookmarkStart w:id="93" w:name="_Toc393273932"/>
+      <w:bookmarkStart w:id="94" w:name="_Toc499557218"/>
+      <w:bookmarkStart w:id="95" w:name="_Toc514151741"/>
       <w:r>
         <w:t>Connection panel</w:t>
       </w:r>
-      <w:bookmarkEnd w:id="92"/>
       <w:bookmarkEnd w:id="93"/>
       <w:bookmarkEnd w:id="94"/>
+      <w:bookmarkEnd w:id="95"/>
     </w:p>
     <w:p>
       <w:pPr>
@@ -13067,18 +13303,18 @@
           <w:lang w:val="en-US"/>
         </w:rPr>
       </w:pPr>
-      <w:bookmarkStart w:id="95" w:name="_Toc393273935"/>
-      <w:bookmarkStart w:id="96" w:name="_Toc499557220"/>
-      <w:bookmarkStart w:id="97" w:name="_Toc514069471"/>
+      <w:bookmarkStart w:id="96" w:name="_Toc393273935"/>
+      <w:bookmarkStart w:id="97" w:name="_Toc499557220"/>
+      <w:bookmarkStart w:id="98" w:name="_Toc514151742"/>
       <w:r>
         <w:rPr>
           <w:lang w:val="en-US"/>
         </w:rPr>
         <w:t>Configuration Page</w:t>
       </w:r>
-      <w:bookmarkEnd w:id="95"/>
       <w:bookmarkEnd w:id="96"/>
       <w:bookmarkEnd w:id="97"/>
+      <w:bookmarkEnd w:id="98"/>
     </w:p>
     <w:p>
       <w:pPr>
@@ -13148,7 +13384,7 @@
           <w:lang w:val="en-US"/>
         </w:rPr>
       </w:pPr>
-      <w:bookmarkStart w:id="98" w:name="_Toc514069227"/>
+      <w:bookmarkStart w:id="99" w:name="_Toc514069227"/>
       <w:r>
         <w:t xml:space="preserve">Figure </w:t>
       </w:r>
@@ -13173,7 +13409,7 @@
       <w:r>
         <w:t>: Screenshot configuration page</w:t>
       </w:r>
-      <w:bookmarkEnd w:id="98"/>
+      <w:bookmarkEnd w:id="99"/>
     </w:p>
     <w:p>
       <w:pPr>
@@ -13186,13 +13422,13 @@
       <w:pPr>
         <w:pStyle w:val="berschrift3"/>
       </w:pPr>
-      <w:bookmarkStart w:id="99" w:name="_Toc499557221"/>
-      <w:bookmarkStart w:id="100" w:name="_Toc514069472"/>
+      <w:bookmarkStart w:id="100" w:name="_Toc499557221"/>
+      <w:bookmarkStart w:id="101" w:name="_Toc514151743"/>
       <w:r>
         <w:t>Monitoring panel</w:t>
       </w:r>
-      <w:bookmarkEnd w:id="99"/>
       <w:bookmarkEnd w:id="100"/>
+      <w:bookmarkEnd w:id="101"/>
     </w:p>
     <w:p>
       <w:pPr>
@@ -13211,15 +13447,15 @@
       <w:pPr>
         <w:pStyle w:val="berschrift3"/>
       </w:pPr>
-      <w:bookmarkStart w:id="101" w:name="_Toc393273936"/>
-      <w:bookmarkStart w:id="102" w:name="_Toc499557222"/>
-      <w:bookmarkStart w:id="103" w:name="_Toc514069473"/>
+      <w:bookmarkStart w:id="102" w:name="_Toc393273936"/>
+      <w:bookmarkStart w:id="103" w:name="_Toc499557222"/>
+      <w:bookmarkStart w:id="104" w:name="_Toc514151744"/>
       <w:r>
         <w:t>Job configuration panel</w:t>
       </w:r>
-      <w:bookmarkEnd w:id="101"/>
       <w:bookmarkEnd w:id="102"/>
       <w:bookmarkEnd w:id="103"/>
+      <w:bookmarkEnd w:id="104"/>
     </w:p>
     <w:p>
       <w:pPr>
@@ -13264,15 +13500,15 @@
       <w:pPr>
         <w:pStyle w:val="berschrift3"/>
       </w:pPr>
-      <w:bookmarkStart w:id="104" w:name="_Toc393273937"/>
-      <w:bookmarkStart w:id="105" w:name="_Toc499557223"/>
-      <w:bookmarkStart w:id="106" w:name="_Toc514069474"/>
+      <w:bookmarkStart w:id="105" w:name="_Toc393273937"/>
+      <w:bookmarkStart w:id="106" w:name="_Toc499557223"/>
+      <w:bookmarkStart w:id="107" w:name="_Toc514151745"/>
       <w:r>
         <w:t>User configuration panel</w:t>
       </w:r>
-      <w:bookmarkEnd w:id="104"/>
       <w:bookmarkEnd w:id="105"/>
       <w:bookmarkEnd w:id="106"/>
+      <w:bookmarkEnd w:id="107"/>
     </w:p>
     <w:p>
       <w:pPr>
@@ -13300,7 +13536,7 @@
           <w:lang w:val="en-US"/>
         </w:rPr>
       </w:pPr>
-      <w:bookmarkStart w:id="107" w:name="_Toc393273938"/>
+      <w:bookmarkStart w:id="108" w:name="_Toc393273938"/>
       <w:r>
         <w:rPr>
           <w:b/>
@@ -13317,10 +13553,10 @@
           <w:lang w:val="en-US"/>
         </w:rPr>
       </w:pPr>
-      <w:bookmarkStart w:id="108" w:name="_Toc499557224"/>
-      <w:bookmarkStart w:id="109" w:name="_Ref513622391"/>
-      <w:bookmarkStart w:id="110" w:name="_Ref513622400"/>
-      <w:bookmarkStart w:id="111" w:name="_Toc514069475"/>
+      <w:bookmarkStart w:id="109" w:name="_Toc499557224"/>
+      <w:bookmarkStart w:id="110" w:name="_Ref513622391"/>
+      <w:bookmarkStart w:id="111" w:name="_Ref513622400"/>
+      <w:bookmarkStart w:id="112" w:name="_Toc514151746"/>
       <w:r>
         <w:rPr>
           <w:lang w:val="en-US"/>
@@ -13328,11 +13564,11 @@
         <w:lastRenderedPageBreak/>
         <w:t>Statistics</w:t>
       </w:r>
-      <w:bookmarkEnd w:id="107"/>
       <w:bookmarkEnd w:id="108"/>
       <w:bookmarkEnd w:id="109"/>
       <w:bookmarkEnd w:id="110"/>
       <w:bookmarkEnd w:id="111"/>
+      <w:bookmarkEnd w:id="112"/>
     </w:p>
     <w:p>
       <w:pPr>
@@ -13415,7 +13651,7 @@
           <w:lang w:val="en-US"/>
         </w:rPr>
       </w:pPr>
-      <w:bookmarkStart w:id="112" w:name="_Toc514069228"/>
+      <w:bookmarkStart w:id="113" w:name="_Toc514069228"/>
       <w:r>
         <w:t xml:space="preserve">Figure </w:t>
       </w:r>
@@ -13440,7 +13676,7 @@
       <w:r>
         <w:t>: Screenshot statistic page - details</w:t>
       </w:r>
-      <w:bookmarkEnd w:id="112"/>
+      <w:bookmarkEnd w:id="113"/>
     </w:p>
     <w:p>
       <w:pPr>
@@ -13553,7 +13789,7 @@
           <w:lang w:val="en-US"/>
         </w:rPr>
       </w:pPr>
-      <w:bookmarkStart w:id="113" w:name="_Toc514069229"/>
+      <w:bookmarkStart w:id="114" w:name="_Toc514069229"/>
       <w:r>
         <w:t xml:space="preserve">Figure </w:t>
       </w:r>
@@ -13578,7 +13814,7 @@
       <w:r>
         <w:t>: Screenshot statistic page - summary</w:t>
       </w:r>
-      <w:bookmarkEnd w:id="113"/>
+      <w:bookmarkEnd w:id="114"/>
     </w:p>
     <w:p>
       <w:pPr>
@@ -13664,7 +13900,7 @@
           <w:lang w:val="en-US"/>
         </w:rPr>
       </w:pPr>
-      <w:bookmarkStart w:id="114" w:name="_Toc514069230"/>
+      <w:bookmarkStart w:id="115" w:name="_Toc514069230"/>
       <w:r>
         <w:t xml:space="preserve">Figure </w:t>
       </w:r>
@@ -13689,7 +13925,7 @@
       <w:r>
         <w:t>: Screenshot statistics - custom</w:t>
       </w:r>
-      <w:bookmarkEnd w:id="114"/>
+      <w:bookmarkEnd w:id="115"/>
     </w:p>
     <w:p>
       <w:pPr>
@@ -13711,8 +13947,8 @@
           <w:lang w:val="en-US"/>
         </w:rPr>
       </w:pPr>
-      <w:bookmarkStart w:id="115" w:name="_Toc499557225"/>
-      <w:bookmarkStart w:id="116" w:name="_Toc514069476"/>
+      <w:bookmarkStart w:id="116" w:name="_Toc499557225"/>
+      <w:bookmarkStart w:id="117" w:name="_Toc514151747"/>
       <w:r>
         <w:rPr>
           <w:lang w:val="en-US"/>
@@ -13720,8 +13956,8 @@
         <w:lastRenderedPageBreak/>
         <w:t>Reports</w:t>
       </w:r>
-      <w:bookmarkEnd w:id="115"/>
       <w:bookmarkEnd w:id="116"/>
+      <w:bookmarkEnd w:id="117"/>
     </w:p>
     <w:p>
       <w:pPr>
@@ -13804,7 +14040,7 @@
           <w:lang w:val="en-US"/>
         </w:rPr>
       </w:pPr>
-      <w:bookmarkStart w:id="117" w:name="_Toc514069231"/>
+      <w:bookmarkStart w:id="118" w:name="_Toc514069231"/>
       <w:r>
         <w:t xml:space="preserve">Figure </w:t>
       </w:r>
@@ -13829,7 +14065,7 @@
       <w:r>
         <w:t>: Screenshot report page</w:t>
       </w:r>
-      <w:bookmarkEnd w:id="117"/>
+      <w:bookmarkEnd w:id="118"/>
     </w:p>
     <w:p>
       <w:pPr>
@@ -13952,7 +14188,7 @@
           <w:lang w:val="en-US"/>
         </w:rPr>
       </w:pPr>
-      <w:bookmarkStart w:id="118" w:name="_Toc514069232"/>
+      <w:bookmarkStart w:id="119" w:name="_Toc514069232"/>
       <w:r>
         <w:t xml:space="preserve">Figure </w:t>
       </w:r>
@@ -13977,7 +14213,7 @@
       <w:r>
         <w:t>: Screenshot report page - messages report</w:t>
       </w:r>
-      <w:bookmarkEnd w:id="118"/>
+      <w:bookmarkEnd w:id="119"/>
     </w:p>
     <w:p>
       <w:pPr>
@@ -14086,7 +14322,7 @@
       <w:pPr>
         <w:pStyle w:val="Beschriftung"/>
       </w:pPr>
-      <w:bookmarkStart w:id="119" w:name="_Toc514069233"/>
+      <w:bookmarkStart w:id="120" w:name="_Toc514069233"/>
       <w:r>
         <w:t xml:space="preserve">Figure </w:t>
       </w:r>
@@ -14111,7 +14347,7 @@
       <w:r>
         <w:t>: Screenshot of an exported report opened with Excel</w:t>
       </w:r>
-      <w:bookmarkEnd w:id="119"/>
+      <w:bookmarkEnd w:id="120"/>
     </w:p>
     <w:p>
       <w:pPr>
@@ -14159,8 +14395,8 @@
           <w:lang w:val="en-US"/>
         </w:rPr>
       </w:pPr>
-      <w:bookmarkStart w:id="120" w:name="_Toc499557226"/>
-      <w:bookmarkStart w:id="121" w:name="_Toc514069477"/>
+      <w:bookmarkStart w:id="121" w:name="_Toc499557226"/>
+      <w:bookmarkStart w:id="122" w:name="_Toc514151748"/>
       <w:r>
         <w:rPr>
           <w:lang w:val="en-US"/>
@@ -14168,8 +14404,8 @@
         <w:lastRenderedPageBreak/>
         <w:t>Data Tables</w:t>
       </w:r>
-      <w:bookmarkEnd w:id="120"/>
       <w:bookmarkEnd w:id="121"/>
+      <w:bookmarkEnd w:id="122"/>
     </w:p>
     <w:p>
       <w:pPr>
@@ -14275,9 +14511,9 @@
       <w:pPr>
         <w:pStyle w:val="Beschriftung"/>
       </w:pPr>
-      <w:bookmarkStart w:id="122" w:name="_Ref499552070"/>
-      <w:bookmarkStart w:id="123" w:name="_Ref499552043"/>
-      <w:bookmarkStart w:id="124" w:name="_Toc514069234"/>
+      <w:bookmarkStart w:id="123" w:name="_Ref499552070"/>
+      <w:bookmarkStart w:id="124" w:name="_Ref499552043"/>
+      <w:bookmarkStart w:id="125" w:name="_Toc514069234"/>
       <w:r>
         <w:t xml:space="preserve">Figure </w:t>
       </w:r>
@@ -14299,7 +14535,7 @@
       <w:r>
         <w:fldChar w:fldCharType="end"/>
       </w:r>
-      <w:bookmarkEnd w:id="122"/>
+      <w:bookmarkEnd w:id="123"/>
       <w:r>
         <w:t xml:space="preserve">: </w:t>
       </w:r>
@@ -14314,8 +14550,8 @@
       <w:r>
         <w:t xml:space="preserve"> view</w:t>
       </w:r>
-      <w:bookmarkEnd w:id="123"/>
       <w:bookmarkEnd w:id="124"/>
+      <w:bookmarkEnd w:id="125"/>
     </w:p>
     <w:p>
       <w:pPr>
@@ -14324,8 +14560,8 @@
           <w:shd w:val="clear" w:color="auto" w:fill="F5F5F5"/>
         </w:rPr>
       </w:pPr>
-      <w:bookmarkStart w:id="125" w:name="_Toc499557227"/>
-      <w:bookmarkStart w:id="126" w:name="_Toc514069478"/>
+      <w:bookmarkStart w:id="126" w:name="_Toc499557227"/>
+      <w:bookmarkStart w:id="127" w:name="_Toc514151749"/>
       <w:r>
         <w:rPr>
           <w:shd w:val="clear" w:color="auto" w:fill="F5F5F5"/>
@@ -14339,8 +14575,8 @@
         </w:rPr>
         <w:t>PModes</w:t>
       </w:r>
-      <w:bookmarkEnd w:id="125"/>
       <w:bookmarkEnd w:id="126"/>
+      <w:bookmarkEnd w:id="127"/>
       <w:proofErr w:type="spellEnd"/>
     </w:p>
     <w:p>
@@ -14501,13 +14737,13 @@
       <w:pPr>
         <w:pStyle w:val="berschrift3"/>
       </w:pPr>
-      <w:bookmarkStart w:id="127" w:name="_Toc499557228"/>
-      <w:bookmarkStart w:id="128" w:name="_Toc514069479"/>
+      <w:bookmarkStart w:id="128" w:name="_Toc499557228"/>
+      <w:bookmarkStart w:id="129" w:name="_Toc514151750"/>
       <w:r>
         <w:t>Parties</w:t>
       </w:r>
-      <w:bookmarkEnd w:id="127"/>
       <w:bookmarkEnd w:id="128"/>
+      <w:bookmarkEnd w:id="129"/>
     </w:p>
     <w:p>
       <w:pPr>
@@ -14540,7 +14776,7 @@
       <w:pPr>
         <w:pStyle w:val="berschrift4"/>
       </w:pPr>
-      <w:bookmarkStart w:id="129" w:name="_Toc499557229"/>
+      <w:bookmarkStart w:id="130" w:name="_Toc499557229"/>
       <w:r>
         <w:t xml:space="preserve">Create a </w:t>
       </w:r>
@@ -14560,7 +14796,7 @@
       <w:r>
         <w:t>:</w:t>
       </w:r>
-      <w:bookmarkEnd w:id="129"/>
+      <w:bookmarkEnd w:id="130"/>
     </w:p>
     <w:p>
       <w:pPr>
@@ -14690,7 +14926,7 @@
       <w:pPr>
         <w:pStyle w:val="berschrift4"/>
       </w:pPr>
-      <w:bookmarkStart w:id="130" w:name="_Toc499557230"/>
+      <w:bookmarkStart w:id="131" w:name="_Toc499557230"/>
       <w:r>
         <w:lastRenderedPageBreak/>
         <w:t xml:space="preserve">Modify a </w:t>
@@ -14703,7 +14939,7 @@
       <w:r>
         <w:t>:</w:t>
       </w:r>
-      <w:bookmarkEnd w:id="130"/>
+      <w:bookmarkEnd w:id="131"/>
     </w:p>
     <w:p>
       <w:pPr>
@@ -14782,7 +15018,7 @@
       <w:pPr>
         <w:pStyle w:val="berschrift4"/>
       </w:pPr>
-      <w:bookmarkStart w:id="131" w:name="_Toc499557231"/>
+      <w:bookmarkStart w:id="132" w:name="_Toc499557231"/>
       <w:r>
         <w:t xml:space="preserve">Delete a </w:t>
       </w:r>
@@ -14794,7 +15030,7 @@
       <w:r>
         <w:t>:</w:t>
       </w:r>
-      <w:bookmarkEnd w:id="131"/>
+      <w:bookmarkEnd w:id="132"/>
     </w:p>
     <w:p>
       <w:pPr>
@@ -14874,13 +15110,13 @@
       <w:pPr>
         <w:pStyle w:val="berschrift3"/>
       </w:pPr>
-      <w:bookmarkStart w:id="132" w:name="_Toc499557232"/>
-      <w:bookmarkStart w:id="133" w:name="_Toc514069480"/>
+      <w:bookmarkStart w:id="133" w:name="_Toc499557232"/>
+      <w:bookmarkStart w:id="134" w:name="_Toc514151751"/>
       <w:r>
         <w:t>Actions</w:t>
       </w:r>
-      <w:bookmarkEnd w:id="132"/>
       <w:bookmarkEnd w:id="133"/>
+      <w:bookmarkEnd w:id="134"/>
     </w:p>
     <w:p>
       <w:pPr>
@@ -14954,8 +15190,8 @@
           <w:lang w:val="en-US"/>
         </w:rPr>
       </w:pPr>
-      <w:bookmarkStart w:id="134" w:name="_Ref499556413"/>
-      <w:bookmarkStart w:id="135" w:name="_Toc514069235"/>
+      <w:bookmarkStart w:id="135" w:name="_Ref499556413"/>
+      <w:bookmarkStart w:id="136" w:name="_Toc514069235"/>
       <w:r>
         <w:t xml:space="preserve">Figure </w:t>
       </w:r>
@@ -14980,8 +15216,8 @@
       <w:r>
         <w:t>: Create Connection Action Dialog</w:t>
       </w:r>
-      <w:bookmarkEnd w:id="134"/>
       <w:bookmarkEnd w:id="135"/>
+      <w:bookmarkEnd w:id="136"/>
     </w:p>
     <w:p>
       <w:pPr>
@@ -14994,7 +15230,7 @@
       <w:pPr>
         <w:pStyle w:val="berschrift4"/>
       </w:pPr>
-      <w:bookmarkStart w:id="136" w:name="_Toc499557233"/>
+      <w:bookmarkStart w:id="137" w:name="_Toc499557233"/>
       <w:r>
         <w:t xml:space="preserve">Create a </w:t>
       </w:r>
@@ -15010,7 +15246,7 @@
       <w:r>
         <w:t>action</w:t>
       </w:r>
-      <w:bookmarkEnd w:id="136"/>
+      <w:bookmarkEnd w:id="137"/>
       <w:proofErr w:type="spellEnd"/>
     </w:p>
     <w:p>
@@ -15124,7 +15360,7 @@
       <w:pPr>
         <w:pStyle w:val="berschrift4"/>
       </w:pPr>
-      <w:bookmarkStart w:id="137" w:name="_Toc499557234"/>
+      <w:bookmarkStart w:id="138" w:name="_Toc499557234"/>
       <w:r>
         <w:t xml:space="preserve">Modify an </w:t>
       </w:r>
@@ -15135,34 +15371,6 @@
       <w:proofErr w:type="spellEnd"/>
       <w:r>
         <w:t xml:space="preserve"> </w:t>
-      </w:r>
-      <w:proofErr w:type="spellStart"/>
-      <w:r>
-        <w:t>action</w:t>
-      </w:r>
-      <w:bookmarkEnd w:id="137"/>
-      <w:proofErr w:type="spellEnd"/>
-    </w:p>
-    <w:p>
-      <w:pPr>
-        <w:rPr>
-          <w:lang w:val="en-US"/>
-        </w:rPr>
-      </w:pPr>
-      <w:r>
-        <w:rPr>
-          <w:lang w:val="en-US"/>
-        </w:rPr>
-        <w:t>Each action row contains a button with a pencil symbol. Press this button to open the edit dialog. You can only change if the action requires a pdf. At the edit dialog use “Save” to save the change and “Cancel” to abort the modification.</w:t>
-      </w:r>
-    </w:p>
-    <w:p>
-      <w:pPr>
-        <w:pStyle w:val="berschrift4"/>
-      </w:pPr>
-      <w:bookmarkStart w:id="138" w:name="_Toc499557235"/>
-      <w:r>
-        <w:t xml:space="preserve">Delete an </w:t>
       </w:r>
       <w:proofErr w:type="spellStart"/>
       <w:r>
@@ -15181,6 +15389,34 @@
         <w:rPr>
           <w:lang w:val="en-US"/>
         </w:rPr>
+        <w:t>Each action row contains a button with a pencil symbol. Press this button to open the edit dialog. You can only change if the action requires a pdf. At the edit dialog use “Save” to save the change and “Cancel” to abort the modification.</w:t>
+      </w:r>
+    </w:p>
+    <w:p>
+      <w:pPr>
+        <w:pStyle w:val="berschrift4"/>
+      </w:pPr>
+      <w:bookmarkStart w:id="139" w:name="_Toc499557235"/>
+      <w:r>
+        <w:t xml:space="preserve">Delete an </w:t>
+      </w:r>
+      <w:proofErr w:type="spellStart"/>
+      <w:r>
+        <w:t>action</w:t>
+      </w:r>
+      <w:bookmarkEnd w:id="139"/>
+      <w:proofErr w:type="spellEnd"/>
+    </w:p>
+    <w:p>
+      <w:pPr>
+        <w:rPr>
+          <w:lang w:val="en-US"/>
+        </w:rPr>
+      </w:pPr>
+      <w:r>
+        <w:rPr>
+          <w:lang w:val="en-US"/>
+        </w:rPr>
         <w:t>To delete an action you have to select the action by ticking the checkbox in the first column. After that you can delete all marked actions by hitting the “Delete Selected” button at the end of the table.</w:t>
       </w:r>
     </w:p>
@@ -15191,8 +15427,8 @@
           <w:lang w:val="en-US"/>
         </w:rPr>
       </w:pPr>
-      <w:bookmarkStart w:id="139" w:name="_Toc499557236"/>
-      <w:bookmarkStart w:id="140" w:name="_Toc514069481"/>
+      <w:bookmarkStart w:id="140" w:name="_Toc499557236"/>
+      <w:bookmarkStart w:id="141" w:name="_Toc514151752"/>
       <w:r>
         <w:rPr>
           <w:lang w:val="en-US"/>
@@ -15200,8 +15436,8 @@
         <w:lastRenderedPageBreak/>
         <w:t>Services</w:t>
       </w:r>
-      <w:bookmarkEnd w:id="139"/>
       <w:bookmarkEnd w:id="140"/>
+      <w:bookmarkEnd w:id="141"/>
     </w:p>
     <w:p>
       <w:pPr>
@@ -15275,8 +15511,8 @@
           <w:lang w:val="en-US"/>
         </w:rPr>
       </w:pPr>
-      <w:bookmarkStart w:id="141" w:name="_Ref499556581"/>
-      <w:bookmarkStart w:id="142" w:name="_Toc514069236"/>
+      <w:bookmarkStart w:id="142" w:name="_Ref499556581"/>
+      <w:bookmarkStart w:id="143" w:name="_Toc514069236"/>
       <w:r>
         <w:t xml:space="preserve">Figure </w:t>
       </w:r>
@@ -15301,14 +15537,14 @@
       <w:r>
         <w:t>: Screenshot of the services table only</w:t>
       </w:r>
-      <w:bookmarkEnd w:id="141"/>
       <w:bookmarkEnd w:id="142"/>
+      <w:bookmarkEnd w:id="143"/>
     </w:p>
     <w:p>
       <w:pPr>
         <w:pStyle w:val="berschrift4"/>
       </w:pPr>
-      <w:bookmarkStart w:id="143" w:name="_Toc499557237"/>
+      <w:bookmarkStart w:id="144" w:name="_Toc499557237"/>
       <w:r>
         <w:t xml:space="preserve">Create a </w:t>
       </w:r>
@@ -15324,7 +15560,7 @@
       <w:r>
         <w:t>service</w:t>
       </w:r>
-      <w:bookmarkEnd w:id="143"/>
+      <w:bookmarkEnd w:id="144"/>
       <w:proofErr w:type="spellEnd"/>
     </w:p>
     <w:p>
@@ -15391,7 +15627,7 @@
       <w:pPr>
         <w:pStyle w:val="berschrift4"/>
       </w:pPr>
-      <w:bookmarkStart w:id="144" w:name="_Toc499557238"/>
+      <w:bookmarkStart w:id="145" w:name="_Toc499557238"/>
       <w:r>
         <w:t xml:space="preserve">Modify </w:t>
       </w:r>
@@ -15399,7 +15635,7 @@
       <w:r>
         <w:t>service</w:t>
       </w:r>
-      <w:bookmarkEnd w:id="144"/>
+      <w:bookmarkEnd w:id="145"/>
       <w:proofErr w:type="spellEnd"/>
     </w:p>
     <w:p>
@@ -15513,7 +15749,7 @@
       <w:pPr>
         <w:pStyle w:val="berschrift4"/>
       </w:pPr>
-      <w:bookmarkStart w:id="145" w:name="_Toc499557239"/>
+      <w:bookmarkStart w:id="146" w:name="_Toc499557239"/>
       <w:r>
         <w:t xml:space="preserve">Delete </w:t>
       </w:r>
@@ -15521,7 +15757,7 @@
       <w:r>
         <w:t>service</w:t>
       </w:r>
-      <w:bookmarkEnd w:id="145"/>
+      <w:bookmarkEnd w:id="146"/>
       <w:proofErr w:type="spellEnd"/>
     </w:p>
     <w:p>
@@ -15591,16 +15827,16 @@
           <w:lang w:val="en-US"/>
         </w:rPr>
       </w:pPr>
-      <w:bookmarkStart w:id="146" w:name="_Toc499557240"/>
-      <w:bookmarkStart w:id="147" w:name="_Toc514069482"/>
+      <w:bookmarkStart w:id="147" w:name="_Toc499557240"/>
+      <w:bookmarkStart w:id="148" w:name="_Toc514151753"/>
       <w:r>
         <w:rPr>
           <w:lang w:val="en-US"/>
         </w:rPr>
         <w:t>Extra information</w:t>
       </w:r>
-      <w:bookmarkEnd w:id="146"/>
       <w:bookmarkEnd w:id="147"/>
+      <w:bookmarkEnd w:id="148"/>
     </w:p>
     <w:p>
       <w:pPr>
@@ -15649,8 +15885,8 @@
           <w:lang w:eastAsia="de-DE"/>
         </w:rPr>
       </w:pPr>
-      <w:bookmarkStart w:id="148" w:name="_Ref513463279"/>
-      <w:bookmarkStart w:id="149" w:name="_Toc514069483"/>
+      <w:bookmarkStart w:id="149" w:name="_Ref513463279"/>
+      <w:bookmarkStart w:id="150" w:name="_Toc514151754"/>
       <w:r>
         <w:rPr>
           <w:lang w:eastAsia="de-DE"/>
@@ -15664,8 +15900,8 @@
         </w:rPr>
         <w:t xml:space="preserve"> involving database access</w:t>
       </w:r>
-      <w:bookmarkEnd w:id="148"/>
       <w:bookmarkEnd w:id="149"/>
+      <w:bookmarkEnd w:id="150"/>
     </w:p>
     <w:p>
       <w:pPr>
@@ -15690,11 +15926,11 @@
       <w:pPr>
         <w:pStyle w:val="berschrift2"/>
       </w:pPr>
-      <w:bookmarkStart w:id="150" w:name="_Toc514069484"/>
+      <w:bookmarkStart w:id="151" w:name="_Toc514151755"/>
       <w:r>
         <w:t>Finding a message</w:t>
       </w:r>
-      <w:bookmarkEnd w:id="150"/>
+      <w:bookmarkEnd w:id="151"/>
     </w:p>
     <w:p>
       <w:pPr>
@@ -16047,8 +16283,8 @@
         <w:pStyle w:val="Beschriftung"/>
         <w:jc w:val="both"/>
       </w:pPr>
-      <w:bookmarkStart w:id="151" w:name="_Ref513453896"/>
-      <w:bookmarkStart w:id="152" w:name="_Toc514069237"/>
+      <w:bookmarkStart w:id="152" w:name="_Ref513453896"/>
+      <w:bookmarkStart w:id="153" w:name="_Toc514069237"/>
       <w:r>
         <w:t xml:space="preserve">Figure </w:t>
       </w:r>
@@ -16070,21 +16306,21 @@
       <w:r>
         <w:fldChar w:fldCharType="end"/>
       </w:r>
-      <w:bookmarkEnd w:id="151"/>
+      <w:bookmarkEnd w:id="152"/>
       <w:r>
         <w:t>: Connector 4.0 – example of DOMIBUS_CONNECTOR_MESSAGE table</w:t>
       </w:r>
-      <w:bookmarkEnd w:id="152"/>
+      <w:bookmarkEnd w:id="153"/>
     </w:p>
     <w:p>
       <w:pPr>
         <w:pStyle w:val="berschrift2"/>
       </w:pPr>
-      <w:bookmarkStart w:id="153" w:name="_Toc514069485"/>
+      <w:bookmarkStart w:id="154" w:name="_Toc514151756"/>
       <w:r>
         <w:t>Message State</w:t>
       </w:r>
-      <w:bookmarkEnd w:id="153"/>
+      <w:bookmarkEnd w:id="154"/>
     </w:p>
     <w:p>
       <w:pPr>
@@ -16199,11 +16435,11 @@
       <w:pPr>
         <w:pStyle w:val="berschrift3"/>
       </w:pPr>
-      <w:bookmarkStart w:id="154" w:name="_Toc514069486"/>
+      <w:bookmarkStart w:id="155" w:name="_Toc514151757"/>
       <w:r>
         <w:t>Column CONFIRMED description</w:t>
       </w:r>
-      <w:bookmarkEnd w:id="154"/>
+      <w:bookmarkEnd w:id="155"/>
     </w:p>
     <w:p>
       <w:pPr>
@@ -16222,11 +16458,11 @@
       <w:pPr>
         <w:pStyle w:val="berschrift3"/>
       </w:pPr>
-      <w:bookmarkStart w:id="155" w:name="_Toc514069487"/>
+      <w:bookmarkStart w:id="156" w:name="_Toc514151758"/>
       <w:r>
         <w:t>Column REJECTED description</w:t>
       </w:r>
-      <w:bookmarkEnd w:id="155"/>
+      <w:bookmarkEnd w:id="156"/>
     </w:p>
     <w:p>
       <w:pPr>
@@ -16251,12 +16487,12 @@
       <w:pPr>
         <w:pStyle w:val="berschrift3"/>
       </w:pPr>
-      <w:bookmarkStart w:id="156" w:name="_Toc514069488"/>
+      <w:bookmarkStart w:id="157" w:name="_Toc514151759"/>
       <w:r>
         <w:lastRenderedPageBreak/>
         <w:t>Column DELIVERED_BACKEND description</w:t>
       </w:r>
-      <w:bookmarkEnd w:id="156"/>
+      <w:bookmarkEnd w:id="157"/>
     </w:p>
     <w:p>
       <w:pPr>
@@ -16275,11 +16511,11 @@
       <w:pPr>
         <w:pStyle w:val="berschrift3"/>
       </w:pPr>
-      <w:bookmarkStart w:id="157" w:name="_Toc514069489"/>
+      <w:bookmarkStart w:id="158" w:name="_Toc514151760"/>
       <w:r>
         <w:t>Column DELIVERED_GW description</w:t>
       </w:r>
-      <w:bookmarkEnd w:id="157"/>
+      <w:bookmarkEnd w:id="158"/>
     </w:p>
     <w:p>
       <w:pPr>
@@ -16298,14 +16534,14 @@
       <w:pPr>
         <w:pStyle w:val="berschrift2"/>
       </w:pPr>
-      <w:bookmarkStart w:id="158" w:name="_Toc514069490"/>
+      <w:bookmarkStart w:id="159" w:name="_Toc514151761"/>
       <w:r>
         <w:t xml:space="preserve">Looking for </w:t>
       </w:r>
       <w:r>
         <w:t>Evidences / Confirmations</w:t>
       </w:r>
-      <w:bookmarkEnd w:id="158"/>
+      <w:bookmarkEnd w:id="159"/>
     </w:p>
     <w:p>
       <w:pPr>
@@ -16327,6 +16563,7 @@
           <w:id w:val="-797601913"/>
           <w:citation/>
         </w:sdtPr>
+        <w:sdtEndPr/>
         <w:sdtContent>
           <w:r>
             <w:rPr>
@@ -16486,7 +16723,7 @@
           <w:lang w:eastAsia="de-DE"/>
         </w:rPr>
       </w:pPr>
-      <w:bookmarkStart w:id="159" w:name="_Toc514069238"/>
+      <w:bookmarkStart w:id="160" w:name="_Toc514069238"/>
       <w:r>
         <w:t xml:space="preserve">Figure </w:t>
       </w:r>
@@ -16511,7 +16748,7 @@
       <w:r>
         <w:t>: Connector 4.0 – example of DOMIBUS_CONNECTOR_EVIDENCE table</w:t>
       </w:r>
-      <w:bookmarkEnd w:id="159"/>
+      <w:bookmarkEnd w:id="160"/>
     </w:p>
     <w:p>
       <w:pPr>
@@ -16574,11 +16811,11 @@
       <w:pPr>
         <w:pStyle w:val="berschrift3"/>
       </w:pPr>
-      <w:bookmarkStart w:id="160" w:name="_Toc514069491"/>
+      <w:bookmarkStart w:id="161" w:name="_Toc514151762"/>
       <w:r>
         <w:t>Column DELIVERED_NAT description</w:t>
       </w:r>
-      <w:bookmarkEnd w:id="160"/>
+      <w:bookmarkEnd w:id="161"/>
     </w:p>
     <w:p>
       <w:pPr>
@@ -16611,11 +16848,11 @@
       <w:pPr>
         <w:pStyle w:val="berschrift3"/>
       </w:pPr>
-      <w:bookmarkStart w:id="161" w:name="_Toc514069492"/>
+      <w:bookmarkStart w:id="162" w:name="_Toc514151763"/>
       <w:r>
         <w:t>Column DELIVERED_GW description</w:t>
       </w:r>
-      <w:bookmarkEnd w:id="161"/>
+      <w:bookmarkEnd w:id="162"/>
     </w:p>
     <w:p>
       <w:pPr>
@@ -16642,12 +16879,12 @@
       <w:pPr>
         <w:pStyle w:val="berschrift2"/>
       </w:pPr>
-      <w:bookmarkStart w:id="162" w:name="_Toc514069493"/>
+      <w:bookmarkStart w:id="163" w:name="_Toc514151764"/>
       <w:r>
         <w:lastRenderedPageBreak/>
         <w:t>Search for errors</w:t>
       </w:r>
-      <w:bookmarkEnd w:id="162"/>
+      <w:bookmarkEnd w:id="163"/>
     </w:p>
     <w:p>
       <w:pPr>
@@ -16761,9 +16998,9 @@
         <w:pStyle w:val="Beschriftung"/>
         <w:jc w:val="both"/>
       </w:pPr>
-      <w:bookmarkStart w:id="163" w:name="_Ref513461810"/>
-      <w:bookmarkStart w:id="164" w:name="_Ref513461805"/>
-      <w:bookmarkStart w:id="165" w:name="_Toc514069239"/>
+      <w:bookmarkStart w:id="164" w:name="_Ref513461810"/>
+      <w:bookmarkStart w:id="165" w:name="_Ref513461805"/>
+      <w:bookmarkStart w:id="166" w:name="_Toc514069239"/>
       <w:r>
         <w:t xml:space="preserve">Figure </w:t>
       </w:r>
@@ -16785,12 +17022,12 @@
       <w:r>
         <w:fldChar w:fldCharType="end"/>
       </w:r>
-      <w:bookmarkEnd w:id="163"/>
+      <w:bookmarkEnd w:id="164"/>
       <w:r>
         <w:t>: Connector 4.0 – example of DOMIBUS_CONNECTOR_MSG_ERROR table</w:t>
       </w:r>
-      <w:bookmarkEnd w:id="164"/>
       <w:bookmarkEnd w:id="165"/>
+      <w:bookmarkEnd w:id="166"/>
     </w:p>
     <w:p>
       <w:r>
@@ -16827,13 +17064,13 @@
       <w:pPr>
         <w:pStyle w:val="berschrift2"/>
       </w:pPr>
-      <w:bookmarkStart w:id="166" w:name="_Ref513462066"/>
-      <w:bookmarkStart w:id="167" w:name="_Toc514069494"/>
+      <w:bookmarkStart w:id="167" w:name="_Ref513462066"/>
+      <w:bookmarkStart w:id="168" w:name="_Toc514151765"/>
       <w:r>
         <w:t>Following the message processing</w:t>
       </w:r>
-      <w:bookmarkEnd w:id="166"/>
       <w:bookmarkEnd w:id="167"/>
+      <w:bookmarkEnd w:id="168"/>
     </w:p>
     <w:p>
       <w:pPr>
@@ -16985,9 +17222,7 @@
           <w:lang w:eastAsia="de-DE"/>
         </w:rPr>
       </w:pPr>
-      <w:bookmarkStart w:id="168" w:name="_Toc514069495"/>
-      <w:bookmarkStart w:id="169" w:name="_GoBack"/>
-      <w:bookmarkEnd w:id="169"/>
+      <w:bookmarkStart w:id="169" w:name="_Toc514151766"/>
       <w:r>
         <w:rPr>
           <w:lang w:eastAsia="de-DE"/>
@@ -17001,7 +17236,7 @@
         </w:rPr>
         <w:t>FIGURES</w:t>
       </w:r>
-      <w:bookmarkEnd w:id="168"/>
+      <w:bookmarkEnd w:id="169"/>
     </w:p>
     <w:p>
       <w:pPr>
@@ -18551,7 +18786,7 @@
           <w:lang w:eastAsia="de-DE"/>
         </w:rPr>
       </w:pPr>
-      <w:bookmarkStart w:id="170" w:name="_Toc514069496"/>
+      <w:bookmarkStart w:id="170" w:name="_Toc514151767"/>
       <w:r>
         <w:rPr>
           <w:lang w:eastAsia="de-DE"/>
@@ -19048,7 +19283,7 @@
           <w:lang w:eastAsia="de-DE"/>
         </w:rPr>
       </w:pPr>
-      <w:bookmarkStart w:id="171" w:name="_Toc514069497"/>
+      <w:bookmarkStart w:id="171" w:name="_Toc514151768"/>
       <w:r>
         <w:rPr>
           <w:lang w:eastAsia="de-DE"/>
@@ -19112,7 +19347,6 @@
       </w:tblGrid>
       <w:tr>
         <w:trPr>
-          <w:divId w:val="1067267406"/>
           <w:tblCellSpacing w:w="15" w:type="dxa"/>
         </w:trPr>
         <w:tc>
@@ -19160,7 +19394,6 @@
       </w:tr>
       <w:tr>
         <w:trPr>
-          <w:divId w:val="1067267406"/>
           <w:tblCellSpacing w:w="15" w:type="dxa"/>
         </w:trPr>
         <w:tc>
@@ -19208,7 +19441,6 @@
       </w:tr>
       <w:tr>
         <w:trPr>
-          <w:divId w:val="1067267406"/>
           <w:tblCellSpacing w:w="15" w:type="dxa"/>
         </w:trPr>
         <w:tc>
@@ -19256,7 +19488,6 @@
       </w:tr>
       <w:tr>
         <w:trPr>
-          <w:divId w:val="1067267406"/>
           <w:tblCellSpacing w:w="15" w:type="dxa"/>
         </w:trPr>
         <w:tc>
@@ -19312,7 +19543,6 @@
       </w:tr>
       <w:tr>
         <w:trPr>
-          <w:divId w:val="1067267406"/>
           <w:tblCellSpacing w:w="15" w:type="dxa"/>
         </w:trPr>
         <w:tc>
@@ -19360,7 +19590,6 @@
       </w:tr>
       <w:tr>
         <w:trPr>
-          <w:divId w:val="1067267406"/>
           <w:tblCellSpacing w:w="15" w:type="dxa"/>
         </w:trPr>
         <w:tc>
@@ -19408,7 +19637,6 @@
       </w:tr>
       <w:tr>
         <w:trPr>
-          <w:divId w:val="1067267406"/>
           <w:tblCellSpacing w:w="15" w:type="dxa"/>
         </w:trPr>
         <w:tc>
@@ -19457,7 +19685,6 @@
     </w:tbl>
     <w:p>
       <w:pPr>
-        <w:divId w:val="1067267406"/>
         <w:rPr>
           <w:noProof/>
         </w:rPr>
@@ -19555,7 +19782,7 @@
         <w:sz w:val="20"/>
         <w:szCs w:val="20"/>
       </w:rPr>
-      <w:t>32</w:t>
+      <w:t>12</w:t>
     </w:r>
     <w:r>
       <w:rPr>
@@ -19612,7 +19839,7 @@
         <w:sz w:val="20"/>
         <w:szCs w:val="20"/>
       </w:rPr>
-      <w:t>31</w:t>
+      <w:t>11</w:t>
     </w:r>
     <w:r>
       <w:rPr>
@@ -19684,6 +19911,7 @@
           <w:id w:val="-1408758252"/>
           <w:citation/>
         </w:sdtPr>
+        <w:sdtEndPr/>
         <w:sdtContent>
           <w:r>
             <w:fldChar w:fldCharType="begin"/>
@@ -19754,9 +19982,6 @@
     <w:p>
       <w:pPr>
         <w:pStyle w:val="Funotentext"/>
-        <w:rPr>
-          <w:lang w:val="de-AT"/>
-        </w:rPr>
       </w:pPr>
       <w:r>
         <w:rPr>
@@ -19765,9 +19990,25 @@
         <w:footnoteRef/>
       </w:r>
       <w:r>
-        <w:rPr>
-          <w:lang w:val="de-AT"/>
-        </w:rPr>
+        <w:t xml:space="preserve"> </w:t>
+      </w:r>
+      <w:r>
+        <w:t>https://joinup.ec.europa.eu/news/dss-tool-esignatures-crea</w:t>
+      </w:r>
+    </w:p>
+  </w:footnote>
+  <w:footnote w:id="4">
+    <w:p>
+      <w:pPr>
+        <w:pStyle w:val="Funotentext"/>
+      </w:pPr>
+      <w:r>
+        <w:rPr>
+          <w:rStyle w:val="Funotenzeichen"/>
+        </w:rPr>
+        <w:footnoteRef/>
+      </w:r>
+      <w:r>
         <w:t xml:space="preserve"> http://activemq.apache.org/uri-protocols.html</w:t>
       </w:r>
     </w:p>
@@ -23594,7 +23835,7 @@
   <a:extraClrSchemeLst/>
   <a:extLst>
     <a:ext uri="{05A4C25C-085E-4340-85A3-A5531E510DB2}">
-      <thm15:themeFamily xmlns="" xmlns:thm15="http://schemas.microsoft.com/office/thememl/2012/main" name="Office Theme" id="{62F939B6-93AF-4DB8-9C6B-D6C7DFDC589F}" vid="{4A3C46E8-61CC-4603-A589-7422A47A8E4A}"/>
+      <thm15:themeFamily xmlns:thm15="http://schemas.microsoft.com/office/thememl/2012/main" xmlns="" name="Office Theme" id="{62F939B6-93AF-4DB8-9C6B-D6C7DFDC589F}" vid="{4A3C46E8-61CC-4603-A589-7422A47A8E4A}"/>
     </a:ext>
   </a:extLst>
 </a:theme>
@@ -23662,7 +23903,7 @@
 </file>
 
 <file path=customXml/itemProps1.xml><?xml version="1.0" encoding="utf-8"?>
-<ds:datastoreItem xmlns:ds="http://schemas.openxmlformats.org/officeDocument/2006/customXml" ds:itemID="{24F29DED-2719-416C-ADBB-549F9ACA40FA}">
+<ds:datastoreItem xmlns:ds="http://schemas.openxmlformats.org/officeDocument/2006/customXml" ds:itemID="{CD632B02-96E1-456A-81BA-FB8B8C3077C0}">
   <ds:schemaRefs>
     <ds:schemaRef ds:uri="http://schemas.openxmlformats.org/officeDocument/2006/bibliography"/>
   </ds:schemaRefs>

</xml_diff>